<commit_message>
Milestone: cms internal testing pass
</commit_message>
<xml_diff>
--- a/files/cms-helpbook.docx
+++ b/files/cms-helpbook.docx
@@ -100,7 +100,6 @@
         </w:rPr>
         <w:t xml:space="preserve">CMS_ </w:t>
       </w:r>
-      <w:proofErr w:type="spellStart"/>
       <w:r>
         <w:rPr>
           <w:color w:val="000000" w:themeColor="text1"/>
@@ -125,7 +124,6 @@
         </w:rPr>
         <w:t>book</w:t>
       </w:r>
-      <w:proofErr w:type="spellEnd"/>
     </w:p>
     <w:p>
       <w:pPr>
@@ -220,6 +218,13 @@
     </w:p>
     <w:sdt>
       <w:sdtPr>
+        <w:rPr>
+          <w:rFonts w:asciiTheme="minorHAnsi" w:eastAsiaTheme="minorHAnsi" w:hAnsiTheme="minorHAnsi" w:cs="Vrinda"/>
+          <w:color w:val="auto"/>
+          <w:sz w:val="22"/>
+          <w:szCs w:val="28"/>
+          <w:lang w:bidi="bn-IN"/>
+        </w:rPr>
         <w:id w:val="505181574"/>
         <w:docPartObj>
           <w:docPartGallery w:val="Table of Contents"/>
@@ -228,14 +233,9 @@
       </w:sdtPr>
       <w:sdtEndPr>
         <w:rPr>
-          <w:rFonts w:asciiTheme="minorHAnsi" w:eastAsiaTheme="minorHAnsi" w:hAnsiTheme="minorHAnsi" w:cs="Vrinda"/>
           <w:b/>
           <w:bCs/>
           <w:noProof/>
-          <w:color w:val="auto"/>
-          <w:sz w:val="22"/>
-          <w:szCs w:val="28"/>
-          <w:lang w:bidi="bn-IN"/>
         </w:rPr>
       </w:sdtEndPr>
       <w:sdtContent>
@@ -260,7 +260,10 @@
               <w:tab w:val="right" w:leader="dot" w:pos="9350"/>
             </w:tabs>
             <w:rPr>
+              <w:rFonts w:eastAsiaTheme="minorEastAsia" w:cstheme="minorBidi"/>
               <w:noProof/>
+              <w:szCs w:val="20"/>
+              <w:lang w:bidi="hi-IN"/>
             </w:rPr>
           </w:pPr>
           <w:r>
@@ -272,7 +275,7 @@
           <w:r>
             <w:fldChar w:fldCharType="separate"/>
           </w:r>
-          <w:hyperlink w:anchor="_Toc36472573" w:history="1">
+          <w:hyperlink w:anchor="_Toc36548982" w:history="1">
             <w:r>
               <w:rPr>
                 <w:rStyle w:val="Hyperlink"/>
@@ -299,7 +302,7 @@
                 <w:noProof/>
                 <w:webHidden/>
               </w:rPr>
-              <w:instrText xml:space="preserve"> PAGEREF _Toc36472573 \h </w:instrText>
+              <w:instrText xml:space="preserve"> PAGEREF _Toc36548982 \h </w:instrText>
             </w:r>
             <w:r>
               <w:rPr>
@@ -337,10 +340,13 @@
               <w:tab w:val="right" w:leader="dot" w:pos="9350"/>
             </w:tabs>
             <w:rPr>
+              <w:rFonts w:eastAsiaTheme="minorEastAsia" w:cstheme="minorBidi"/>
               <w:noProof/>
+              <w:szCs w:val="20"/>
+              <w:lang w:bidi="hi-IN"/>
             </w:rPr>
           </w:pPr>
-          <w:hyperlink w:anchor="_Toc36472574" w:history="1">
+          <w:hyperlink w:anchor="_Toc36548983" w:history="1">
             <w:r>
               <w:rPr>
                 <w:rStyle w:val="Hyperlink"/>
@@ -367,7 +373,7 @@
                 <w:noProof/>
                 <w:webHidden/>
               </w:rPr>
-              <w:instrText xml:space="preserve"> PAGEREF _Toc36472574 \h </w:instrText>
+              <w:instrText xml:space="preserve"> PAGEREF _Toc36548983 \h </w:instrText>
             </w:r>
             <w:r>
               <w:rPr>
@@ -405,10 +411,13 @@
               <w:tab w:val="right" w:leader="dot" w:pos="9350"/>
             </w:tabs>
             <w:rPr>
+              <w:rFonts w:eastAsiaTheme="minorEastAsia" w:cstheme="minorBidi"/>
               <w:noProof/>
+              <w:szCs w:val="20"/>
+              <w:lang w:bidi="hi-IN"/>
             </w:rPr>
           </w:pPr>
-          <w:hyperlink w:anchor="_Toc36472575" w:history="1">
+          <w:hyperlink w:anchor="_Toc36548984" w:history="1">
             <w:r>
               <w:rPr>
                 <w:rStyle w:val="Hyperlink"/>
@@ -435,7 +444,7 @@
                 <w:noProof/>
                 <w:webHidden/>
               </w:rPr>
-              <w:instrText xml:space="preserve"> PAGEREF _Toc36472575 \h </w:instrText>
+              <w:instrText xml:space="preserve"> PAGEREF _Toc36548984 \h </w:instrText>
             </w:r>
             <w:r>
               <w:rPr>
@@ -473,10 +482,13 @@
               <w:tab w:val="right" w:leader="dot" w:pos="9350"/>
             </w:tabs>
             <w:rPr>
+              <w:rFonts w:eastAsiaTheme="minorEastAsia" w:cstheme="minorBidi"/>
               <w:noProof/>
+              <w:szCs w:val="20"/>
+              <w:lang w:bidi="hi-IN"/>
             </w:rPr>
           </w:pPr>
-          <w:hyperlink w:anchor="_Toc36472576" w:history="1">
+          <w:hyperlink w:anchor="_Toc36548985" w:history="1">
             <w:r>
               <w:rPr>
                 <w:rStyle w:val="Hyperlink"/>
@@ -503,7 +515,7 @@
                 <w:noProof/>
                 <w:webHidden/>
               </w:rPr>
-              <w:instrText xml:space="preserve"> PAGEREF _Toc36472576 \h </w:instrText>
+              <w:instrText xml:space="preserve"> PAGEREF _Toc36548985 \h </w:instrText>
             </w:r>
             <w:r>
               <w:rPr>
@@ -523,7 +535,7 @@
                 <w:noProof/>
                 <w:webHidden/>
               </w:rPr>
-              <w:t>4</w:t>
+              <w:t>5</w:t>
             </w:r>
             <w:r>
               <w:rPr>
@@ -541,10 +553,13 @@
               <w:tab w:val="right" w:leader="dot" w:pos="9350"/>
             </w:tabs>
             <w:rPr>
+              <w:rFonts w:eastAsiaTheme="minorEastAsia" w:cstheme="minorBidi"/>
               <w:noProof/>
+              <w:szCs w:val="20"/>
+              <w:lang w:bidi="hi-IN"/>
             </w:rPr>
           </w:pPr>
-          <w:hyperlink w:anchor="_Toc36472577" w:history="1">
+          <w:hyperlink w:anchor="_Toc36548986" w:history="1">
             <w:r>
               <w:rPr>
                 <w:rStyle w:val="Hyperlink"/>
@@ -571,77 +586,7 @@
                 <w:noProof/>
                 <w:webHidden/>
               </w:rPr>
-              <w:instrText xml:space="preserve"> PAGEREF _Toc36472577 \h </w:instrText>
-            </w:r>
-            <w:r>
-              <w:rPr>
-                <w:noProof/>
-                <w:webHidden/>
-              </w:rPr>
-            </w:r>
-            <w:r>
-              <w:rPr>
-                <w:noProof/>
-                <w:webHidden/>
-              </w:rPr>
-              <w:fldChar w:fldCharType="separate"/>
-            </w:r>
-            <w:r>
-              <w:rPr>
-                <w:noProof/>
-                <w:webHidden/>
-              </w:rPr>
-              <w:t>6</w:t>
-            </w:r>
-            <w:r>
-              <w:rPr>
-                <w:noProof/>
-                <w:webHidden/>
-              </w:rPr>
-              <w:fldChar w:fldCharType="end"/>
-            </w:r>
-          </w:hyperlink>
-          <w:bookmarkStart w:id="0" w:name="_GoBack"/>
-          <w:bookmarkEnd w:id="0"/>
-        </w:p>
-        <w:p>
-          <w:pPr>
-            <w:pStyle w:val="TOC2"/>
-            <w:tabs>
-              <w:tab w:val="right" w:leader="dot" w:pos="9350"/>
-            </w:tabs>
-            <w:rPr>
-              <w:noProof/>
-            </w:rPr>
-          </w:pPr>
-          <w:hyperlink w:anchor="_Toc36472578" w:history="1">
-            <w:r>
-              <w:rPr>
-                <w:rStyle w:val="Hyperlink"/>
-                <w:noProof/>
-              </w:rPr>
-              <w:t>Adding a 4C convener</w:t>
-            </w:r>
-            <w:r>
-              <w:rPr>
-                <w:noProof/>
-                <w:webHidden/>
-              </w:rPr>
-              <w:tab/>
-            </w:r>
-            <w:r>
-              <w:rPr>
-                <w:noProof/>
-                <w:webHidden/>
-              </w:rPr>
-              <w:fldChar w:fldCharType="begin"/>
-            </w:r>
-            <w:r>
-              <w:rPr>
-                <w:noProof/>
-                <w:webHidden/>
-              </w:rPr>
-              <w:instrText xml:space="preserve"> PAGEREF _Toc36472578 \h </w:instrText>
+              <w:instrText xml:space="preserve"> PAGEREF _Toc36548986 \h </w:instrText>
             </w:r>
             <w:r>
               <w:rPr>
@@ -679,16 +624,19 @@
               <w:tab w:val="right" w:leader="dot" w:pos="9350"/>
             </w:tabs>
             <w:rPr>
+              <w:rFonts w:eastAsiaTheme="minorEastAsia" w:cstheme="minorBidi"/>
               <w:noProof/>
+              <w:szCs w:val="20"/>
+              <w:lang w:bidi="hi-IN"/>
             </w:rPr>
           </w:pPr>
-          <w:hyperlink w:anchor="_Toc36472579" w:history="1">
+          <w:hyperlink w:anchor="_Toc36548987" w:history="1">
             <w:r>
               <w:rPr>
                 <w:rStyle w:val="Hyperlink"/>
                 <w:noProof/>
               </w:rPr>
-              <w:t>Adding a Webhander</w:t>
+              <w:t>Adding a 4C convener</w:t>
             </w:r>
             <w:r>
               <w:rPr>
@@ -709,7 +657,7 @@
                 <w:noProof/>
                 <w:webHidden/>
               </w:rPr>
-              <w:instrText xml:space="preserve"> PAGEREF _Toc36472579 \h </w:instrText>
+              <w:instrText xml:space="preserve"> PAGEREF _Toc36548987 \h </w:instrText>
             </w:r>
             <w:r>
               <w:rPr>
@@ -747,15 +695,89 @@
               <w:tab w:val="right" w:leader="dot" w:pos="9350"/>
             </w:tabs>
             <w:rPr>
+              <w:rFonts w:eastAsiaTheme="minorEastAsia" w:cstheme="minorBidi"/>
               <w:noProof/>
+              <w:szCs w:val="20"/>
+              <w:lang w:bidi="hi-IN"/>
             </w:rPr>
           </w:pPr>
-          <w:hyperlink w:anchor="_Toc36472580" w:history="1">
+          <w:hyperlink w:anchor="_Toc36548988" w:history="1">
             <w:r>
               <w:rPr>
                 <w:rStyle w:val="Hyperlink"/>
                 <w:noProof/>
               </w:rPr>
+              <w:t>Adding a Webhander</w:t>
+            </w:r>
+            <w:r>
+              <w:rPr>
+                <w:noProof/>
+                <w:webHidden/>
+              </w:rPr>
+              <w:tab/>
+            </w:r>
+            <w:r>
+              <w:rPr>
+                <w:noProof/>
+                <w:webHidden/>
+              </w:rPr>
+              <w:fldChar w:fldCharType="begin"/>
+            </w:r>
+            <w:r>
+              <w:rPr>
+                <w:noProof/>
+                <w:webHidden/>
+              </w:rPr>
+              <w:instrText xml:space="preserve"> PAGEREF _Toc36548988 \h </w:instrText>
+            </w:r>
+            <w:r>
+              <w:rPr>
+                <w:noProof/>
+                <w:webHidden/>
+              </w:rPr>
+            </w:r>
+            <w:r>
+              <w:rPr>
+                <w:noProof/>
+                <w:webHidden/>
+              </w:rPr>
+              <w:fldChar w:fldCharType="separate"/>
+            </w:r>
+            <w:r>
+              <w:rPr>
+                <w:noProof/>
+                <w:webHidden/>
+              </w:rPr>
+              <w:t>7</w:t>
+            </w:r>
+            <w:r>
+              <w:rPr>
+                <w:noProof/>
+                <w:webHidden/>
+              </w:rPr>
+              <w:fldChar w:fldCharType="end"/>
+            </w:r>
+          </w:hyperlink>
+        </w:p>
+        <w:p>
+          <w:pPr>
+            <w:pStyle w:val="TOC2"/>
+            <w:tabs>
+              <w:tab w:val="right" w:leader="dot" w:pos="9350"/>
+            </w:tabs>
+            <w:rPr>
+              <w:rFonts w:eastAsiaTheme="minorEastAsia" w:cstheme="minorBidi"/>
+              <w:noProof/>
+              <w:szCs w:val="20"/>
+              <w:lang w:bidi="hi-IN"/>
+            </w:rPr>
+          </w:pPr>
+          <w:hyperlink w:anchor="_Toc36548989" w:history="1">
+            <w:r>
+              <w:rPr>
+                <w:rStyle w:val="Hyperlink"/>
+                <w:noProof/>
+              </w:rPr>
               <w:t>Adding a Memo</w:t>
             </w:r>
             <w:r>
@@ -777,7 +799,7 @@
                 <w:noProof/>
                 <w:webHidden/>
               </w:rPr>
-              <w:instrText xml:space="preserve"> PAGEREF _Toc36472580 \h </w:instrText>
+              <w:instrText xml:space="preserve"> PAGEREF _Toc36548989 \h </w:instrText>
             </w:r>
             <w:r>
               <w:rPr>
@@ -797,7 +819,7 @@
                 <w:noProof/>
                 <w:webHidden/>
               </w:rPr>
-              <w:t>7</w:t>
+              <w:t>8</w:t>
             </w:r>
             <w:r>
               <w:rPr>
@@ -815,16 +837,19 @@
               <w:tab w:val="right" w:leader="dot" w:pos="9350"/>
             </w:tabs>
             <w:rPr>
+              <w:rFonts w:eastAsiaTheme="minorEastAsia" w:cstheme="minorBidi"/>
               <w:noProof/>
+              <w:szCs w:val="20"/>
+              <w:lang w:bidi="hi-IN"/>
             </w:rPr>
           </w:pPr>
-          <w:hyperlink w:anchor="_Toc36472581" w:history="1">
+          <w:hyperlink w:anchor="_Toc36548990" w:history="1">
             <w:r>
               <w:rPr>
                 <w:rStyle w:val="Hyperlink"/>
                 <w:noProof/>
               </w:rPr>
-              <w:t>WEB-HANDLER features</w:t>
+              <w:t>FACULTY features</w:t>
             </w:r>
             <w:r>
               <w:rPr>
@@ -845,7 +870,7 @@
                 <w:noProof/>
                 <w:webHidden/>
               </w:rPr>
-              <w:instrText xml:space="preserve"> PAGEREF _Toc36472581 \h </w:instrText>
+              <w:instrText xml:space="preserve"> PAGEREF _Toc36548990 \h </w:instrText>
             </w:r>
             <w:r>
               <w:rPr>
@@ -865,7 +890,7 @@
                 <w:noProof/>
                 <w:webHidden/>
               </w:rPr>
-              <w:t>9</w:t>
+              <w:t>10</w:t>
             </w:r>
             <w:r>
               <w:rPr>
@@ -883,16 +908,19 @@
               <w:tab w:val="right" w:leader="dot" w:pos="9350"/>
             </w:tabs>
             <w:rPr>
+              <w:rFonts w:eastAsiaTheme="minorEastAsia" w:cstheme="minorBidi"/>
               <w:noProof/>
+              <w:szCs w:val="20"/>
+              <w:lang w:bidi="hi-IN"/>
             </w:rPr>
           </w:pPr>
-          <w:hyperlink w:anchor="_Toc36472582" w:history="1">
+          <w:hyperlink w:anchor="_Toc36548991" w:history="1">
             <w:r>
               <w:rPr>
                 <w:rStyle w:val="Hyperlink"/>
                 <w:noProof/>
               </w:rPr>
-              <w:t>Add Articles</w:t>
+              <w:t>(Regular Access)</w:t>
             </w:r>
             <w:r>
               <w:rPr>
@@ -913,7 +941,7 @@
                 <w:noProof/>
                 <w:webHidden/>
               </w:rPr>
-              <w:instrText xml:space="preserve"> PAGEREF _Toc36472582 \h </w:instrText>
+              <w:instrText xml:space="preserve"> PAGEREF _Toc36548991 \h </w:instrText>
             </w:r>
             <w:r>
               <w:rPr>
@@ -933,7 +961,7 @@
                 <w:noProof/>
                 <w:webHidden/>
               </w:rPr>
-              <w:t>9</w:t>
+              <w:t>10</w:t>
             </w:r>
             <w:r>
               <w:rPr>
@@ -951,16 +979,19 @@
               <w:tab w:val="right" w:leader="dot" w:pos="9350"/>
             </w:tabs>
             <w:rPr>
+              <w:rFonts w:eastAsiaTheme="minorEastAsia" w:cstheme="minorBidi"/>
               <w:noProof/>
+              <w:szCs w:val="20"/>
+              <w:lang w:bidi="hi-IN"/>
             </w:rPr>
           </w:pPr>
-          <w:hyperlink w:anchor="_Toc36472583" w:history="1">
+          <w:hyperlink w:anchor="_Toc36548992" w:history="1">
             <w:r>
               <w:rPr>
                 <w:rStyle w:val="Hyperlink"/>
                 <w:noProof/>
               </w:rPr>
-              <w:t>Add Gallery</w:t>
+              <w:t>Edit Profile</w:t>
             </w:r>
             <w:r>
               <w:rPr>
@@ -981,7 +1012,7 @@
                 <w:noProof/>
                 <w:webHidden/>
               </w:rPr>
-              <w:instrText xml:space="preserve"> PAGEREF _Toc36472583 \h </w:instrText>
+              <w:instrText xml:space="preserve"> PAGEREF _Toc36548992 \h </w:instrText>
             </w:r>
             <w:r>
               <w:rPr>
@@ -1001,7 +1032,220 @@
                 <w:noProof/>
                 <w:webHidden/>
               </w:rPr>
+              <w:t>10</w:t>
+            </w:r>
+            <w:r>
+              <w:rPr>
+                <w:noProof/>
+                <w:webHidden/>
+              </w:rPr>
+              <w:fldChar w:fldCharType="end"/>
+            </w:r>
+          </w:hyperlink>
+        </w:p>
+        <w:p>
+          <w:pPr>
+            <w:pStyle w:val="TOC2"/>
+            <w:tabs>
+              <w:tab w:val="right" w:leader="dot" w:pos="9350"/>
+            </w:tabs>
+            <w:rPr>
+              <w:rFonts w:eastAsiaTheme="minorEastAsia" w:cstheme="minorBidi"/>
+              <w:noProof/>
+              <w:szCs w:val="20"/>
+              <w:lang w:bidi="hi-IN"/>
+            </w:rPr>
+          </w:pPr>
+          <w:hyperlink w:anchor="_Toc36548993" w:history="1">
+            <w:r>
+              <w:rPr>
+                <w:rStyle w:val="Hyperlink"/>
+                <w:noProof/>
+              </w:rPr>
+              <w:t>Adding memo</w:t>
+            </w:r>
+            <w:r>
+              <w:rPr>
+                <w:noProof/>
+                <w:webHidden/>
+              </w:rPr>
+              <w:tab/>
+            </w:r>
+            <w:r>
+              <w:rPr>
+                <w:noProof/>
+                <w:webHidden/>
+              </w:rPr>
+              <w:fldChar w:fldCharType="begin"/>
+            </w:r>
+            <w:r>
+              <w:rPr>
+                <w:noProof/>
+                <w:webHidden/>
+              </w:rPr>
+              <w:instrText xml:space="preserve"> PAGEREF _Toc36548993 \h </w:instrText>
+            </w:r>
+            <w:r>
+              <w:rPr>
+                <w:noProof/>
+                <w:webHidden/>
+              </w:rPr>
+            </w:r>
+            <w:r>
+              <w:rPr>
+                <w:noProof/>
+                <w:webHidden/>
+              </w:rPr>
+              <w:fldChar w:fldCharType="separate"/>
+            </w:r>
+            <w:r>
+              <w:rPr>
+                <w:noProof/>
+                <w:webHidden/>
+              </w:rPr>
               <w:t>11</w:t>
+            </w:r>
+            <w:r>
+              <w:rPr>
+                <w:noProof/>
+                <w:webHidden/>
+              </w:rPr>
+              <w:fldChar w:fldCharType="end"/>
+            </w:r>
+          </w:hyperlink>
+        </w:p>
+        <w:p>
+          <w:pPr>
+            <w:pStyle w:val="TOC2"/>
+            <w:tabs>
+              <w:tab w:val="right" w:leader="dot" w:pos="9350"/>
+            </w:tabs>
+            <w:rPr>
+              <w:rFonts w:eastAsiaTheme="minorEastAsia" w:cstheme="minorBidi"/>
+              <w:noProof/>
+              <w:szCs w:val="20"/>
+              <w:lang w:bidi="hi-IN"/>
+            </w:rPr>
+          </w:pPr>
+          <w:hyperlink w:anchor="_Toc36548994" w:history="1">
+            <w:r>
+              <w:rPr>
+                <w:rStyle w:val="Hyperlink"/>
+                <w:noProof/>
+              </w:rPr>
+              <w:t>(Privileged Access)</w:t>
+            </w:r>
+            <w:r>
+              <w:rPr>
+                <w:noProof/>
+                <w:webHidden/>
+              </w:rPr>
+              <w:tab/>
+            </w:r>
+            <w:r>
+              <w:rPr>
+                <w:noProof/>
+                <w:webHidden/>
+              </w:rPr>
+              <w:fldChar w:fldCharType="begin"/>
+            </w:r>
+            <w:r>
+              <w:rPr>
+                <w:noProof/>
+                <w:webHidden/>
+              </w:rPr>
+              <w:instrText xml:space="preserve"> PAGEREF _Toc36548994 \h </w:instrText>
+            </w:r>
+            <w:r>
+              <w:rPr>
+                <w:noProof/>
+                <w:webHidden/>
+              </w:rPr>
+            </w:r>
+            <w:r>
+              <w:rPr>
+                <w:noProof/>
+                <w:webHidden/>
+              </w:rPr>
+              <w:fldChar w:fldCharType="separate"/>
+            </w:r>
+            <w:r>
+              <w:rPr>
+                <w:noProof/>
+                <w:webHidden/>
+              </w:rPr>
+              <w:t>12</w:t>
+            </w:r>
+            <w:r>
+              <w:rPr>
+                <w:noProof/>
+                <w:webHidden/>
+              </w:rPr>
+              <w:fldChar w:fldCharType="end"/>
+            </w:r>
+          </w:hyperlink>
+        </w:p>
+        <w:p>
+          <w:pPr>
+            <w:pStyle w:val="TOC2"/>
+            <w:tabs>
+              <w:tab w:val="right" w:leader="dot" w:pos="9350"/>
+            </w:tabs>
+            <w:rPr>
+              <w:rFonts w:eastAsiaTheme="minorEastAsia" w:cstheme="minorBidi"/>
+              <w:noProof/>
+              <w:szCs w:val="20"/>
+              <w:lang w:bidi="hi-IN"/>
+            </w:rPr>
+          </w:pPr>
+          <w:hyperlink w:anchor="_Toc36548995" w:history="1">
+            <w:r>
+              <w:rPr>
+                <w:rStyle w:val="Hyperlink"/>
+                <w:noProof/>
+              </w:rPr>
+              <w:t>Add Staff</w:t>
+            </w:r>
+            <w:r>
+              <w:rPr>
+                <w:noProof/>
+                <w:webHidden/>
+              </w:rPr>
+              <w:tab/>
+            </w:r>
+            <w:r>
+              <w:rPr>
+                <w:noProof/>
+                <w:webHidden/>
+              </w:rPr>
+              <w:fldChar w:fldCharType="begin"/>
+            </w:r>
+            <w:r>
+              <w:rPr>
+                <w:noProof/>
+                <w:webHidden/>
+              </w:rPr>
+              <w:instrText xml:space="preserve"> PAGEREF _Toc36548995 \h </w:instrText>
+            </w:r>
+            <w:r>
+              <w:rPr>
+                <w:noProof/>
+                <w:webHidden/>
+              </w:rPr>
+            </w:r>
+            <w:r>
+              <w:rPr>
+                <w:noProof/>
+                <w:webHidden/>
+              </w:rPr>
+              <w:fldChar w:fldCharType="separate"/>
+            </w:r>
+            <w:r>
+              <w:rPr>
+                <w:noProof/>
+                <w:webHidden/>
+              </w:rPr>
+              <w:t>12</w:t>
             </w:r>
             <w:r>
               <w:rPr>
@@ -1019,32 +1263,19 @@
               <w:tab w:val="right" w:leader="dot" w:pos="9350"/>
             </w:tabs>
             <w:rPr>
+              <w:rFonts w:eastAsiaTheme="minorEastAsia" w:cstheme="minorBidi"/>
               <w:noProof/>
+              <w:szCs w:val="20"/>
+              <w:lang w:bidi="hi-IN"/>
             </w:rPr>
           </w:pPr>
-          <w:hyperlink w:anchor="_Toc36472584" w:history="1">
+          <w:hyperlink w:anchor="_Toc36548996" w:history="1">
             <w:r>
               <w:rPr>
                 <w:rStyle w:val="Hyperlink"/>
                 <w:noProof/>
               </w:rPr>
-              <w:t>4Cs</w:t>
-            </w:r>
-            <w:r>
-              <w:rPr>
-                <w:rStyle w:val="FootnoteReference"/>
-                <w:noProof/>
-                <w:color w:val="0563C1" w:themeColor="hyperlink"/>
-                <w:u w:val="single"/>
-              </w:rPr>
-              <w:footnoteReference w:id="1"/>
-            </w:r>
-            <w:r>
-              <w:rPr>
-                <w:rStyle w:val="Hyperlink"/>
-                <w:noProof/>
-              </w:rPr>
-              <w:t xml:space="preserve"> Facilities</w:t>
+              <w:t>WEB-HANDLER features</w:t>
             </w:r>
             <w:r>
               <w:rPr>
@@ -1065,7 +1296,7 @@
                 <w:noProof/>
                 <w:webHidden/>
               </w:rPr>
-              <w:instrText xml:space="preserve"> PAGEREF _Toc36472584 \h </w:instrText>
+              <w:instrText xml:space="preserve"> PAGEREF _Toc36548996 \h </w:instrText>
             </w:r>
             <w:r>
               <w:rPr>
@@ -1085,7 +1316,7 @@
                 <w:noProof/>
                 <w:webHidden/>
               </w:rPr>
-              <w:t>12</w:t>
+              <w:t>14</w:t>
             </w:r>
             <w:r>
               <w:rPr>
@@ -1103,15 +1334,241 @@
               <w:tab w:val="right" w:leader="dot" w:pos="9350"/>
             </w:tabs>
             <w:rPr>
+              <w:rFonts w:eastAsiaTheme="minorEastAsia" w:cstheme="minorBidi"/>
               <w:noProof/>
+              <w:szCs w:val="20"/>
+              <w:lang w:bidi="hi-IN"/>
             </w:rPr>
           </w:pPr>
-          <w:hyperlink w:anchor="_Toc36472585" w:history="1">
+          <w:hyperlink w:anchor="_Toc36548997" w:history="1">
             <w:r>
               <w:rPr>
                 <w:rStyle w:val="Hyperlink"/>
                 <w:noProof/>
               </w:rPr>
+              <w:t>Add Articles</w:t>
+            </w:r>
+            <w:r>
+              <w:rPr>
+                <w:noProof/>
+                <w:webHidden/>
+              </w:rPr>
+              <w:tab/>
+            </w:r>
+            <w:r>
+              <w:rPr>
+                <w:noProof/>
+                <w:webHidden/>
+              </w:rPr>
+              <w:fldChar w:fldCharType="begin"/>
+            </w:r>
+            <w:r>
+              <w:rPr>
+                <w:noProof/>
+                <w:webHidden/>
+              </w:rPr>
+              <w:instrText xml:space="preserve"> PAGEREF _Toc36548997 \h </w:instrText>
+            </w:r>
+            <w:r>
+              <w:rPr>
+                <w:noProof/>
+                <w:webHidden/>
+              </w:rPr>
+            </w:r>
+            <w:r>
+              <w:rPr>
+                <w:noProof/>
+                <w:webHidden/>
+              </w:rPr>
+              <w:fldChar w:fldCharType="separate"/>
+            </w:r>
+            <w:r>
+              <w:rPr>
+                <w:noProof/>
+                <w:webHidden/>
+              </w:rPr>
+              <w:t>14</w:t>
+            </w:r>
+            <w:r>
+              <w:rPr>
+                <w:noProof/>
+                <w:webHidden/>
+              </w:rPr>
+              <w:fldChar w:fldCharType="end"/>
+            </w:r>
+          </w:hyperlink>
+        </w:p>
+        <w:p>
+          <w:pPr>
+            <w:pStyle w:val="TOC2"/>
+            <w:tabs>
+              <w:tab w:val="right" w:leader="dot" w:pos="9350"/>
+            </w:tabs>
+            <w:rPr>
+              <w:rFonts w:eastAsiaTheme="minorEastAsia" w:cstheme="minorBidi"/>
+              <w:noProof/>
+              <w:szCs w:val="20"/>
+              <w:lang w:bidi="hi-IN"/>
+            </w:rPr>
+          </w:pPr>
+          <w:hyperlink w:anchor="_Toc36548998" w:history="1">
+            <w:r>
+              <w:rPr>
+                <w:rStyle w:val="Hyperlink"/>
+                <w:noProof/>
+              </w:rPr>
+              <w:t>Add Gallery</w:t>
+            </w:r>
+            <w:r>
+              <w:rPr>
+                <w:noProof/>
+                <w:webHidden/>
+              </w:rPr>
+              <w:tab/>
+            </w:r>
+            <w:r>
+              <w:rPr>
+                <w:noProof/>
+                <w:webHidden/>
+              </w:rPr>
+              <w:fldChar w:fldCharType="begin"/>
+            </w:r>
+            <w:r>
+              <w:rPr>
+                <w:noProof/>
+                <w:webHidden/>
+              </w:rPr>
+              <w:instrText xml:space="preserve"> PAGEREF _Toc36548998 \h </w:instrText>
+            </w:r>
+            <w:r>
+              <w:rPr>
+                <w:noProof/>
+                <w:webHidden/>
+              </w:rPr>
+            </w:r>
+            <w:r>
+              <w:rPr>
+                <w:noProof/>
+                <w:webHidden/>
+              </w:rPr>
+              <w:fldChar w:fldCharType="separate"/>
+            </w:r>
+            <w:r>
+              <w:rPr>
+                <w:noProof/>
+                <w:webHidden/>
+              </w:rPr>
+              <w:t>16</w:t>
+            </w:r>
+            <w:r>
+              <w:rPr>
+                <w:noProof/>
+                <w:webHidden/>
+              </w:rPr>
+              <w:fldChar w:fldCharType="end"/>
+            </w:r>
+          </w:hyperlink>
+        </w:p>
+        <w:p>
+          <w:pPr>
+            <w:pStyle w:val="TOC1"/>
+            <w:tabs>
+              <w:tab w:val="right" w:leader="dot" w:pos="9350"/>
+            </w:tabs>
+            <w:rPr>
+              <w:rFonts w:eastAsiaTheme="minorEastAsia" w:cstheme="minorBidi"/>
+              <w:noProof/>
+              <w:szCs w:val="20"/>
+              <w:lang w:bidi="hi-IN"/>
+            </w:rPr>
+          </w:pPr>
+          <w:hyperlink w:anchor="_Toc36548999" w:history="1">
+            <w:r>
+              <w:rPr>
+                <w:rStyle w:val="Hyperlink"/>
+                <w:noProof/>
+              </w:rPr>
+              <w:t>4Cs Facilities</w:t>
+            </w:r>
+            <w:r>
+              <w:rPr>
+                <w:noProof/>
+                <w:webHidden/>
+              </w:rPr>
+              <w:tab/>
+            </w:r>
+            <w:r>
+              <w:rPr>
+                <w:noProof/>
+                <w:webHidden/>
+              </w:rPr>
+              <w:fldChar w:fldCharType="begin"/>
+            </w:r>
+            <w:r>
+              <w:rPr>
+                <w:noProof/>
+                <w:webHidden/>
+              </w:rPr>
+              <w:instrText xml:space="preserve"> PAGEREF _Toc36548999 \h </w:instrText>
+            </w:r>
+            <w:r>
+              <w:rPr>
+                <w:noProof/>
+                <w:webHidden/>
+              </w:rPr>
+            </w:r>
+            <w:r>
+              <w:rPr>
+                <w:noProof/>
+                <w:webHidden/>
+              </w:rPr>
+              <w:fldChar w:fldCharType="separate"/>
+            </w:r>
+            <w:r>
+              <w:rPr>
+                <w:noProof/>
+                <w:webHidden/>
+              </w:rPr>
+              <w:t>17</w:t>
+            </w:r>
+            <w:r>
+              <w:rPr>
+                <w:noProof/>
+                <w:webHidden/>
+              </w:rPr>
+              <w:fldChar w:fldCharType="end"/>
+            </w:r>
+          </w:hyperlink>
+          <w:r>
+            <w:rPr>
+              <w:rStyle w:val="FootnoteReference"/>
+              <w:rFonts w:eastAsiaTheme="minorEastAsia" w:cstheme="minorBidi"/>
+              <w:noProof/>
+              <w:szCs w:val="20"/>
+              <w:lang w:bidi="hi-IN"/>
+            </w:rPr>
+            <w:footnoteReference w:id="1"/>
+          </w:r>
+        </w:p>
+        <w:p>
+          <w:pPr>
+            <w:pStyle w:val="TOC2"/>
+            <w:tabs>
+              <w:tab w:val="right" w:leader="dot" w:pos="9350"/>
+            </w:tabs>
+            <w:rPr>
+              <w:rFonts w:eastAsiaTheme="minorEastAsia" w:cstheme="minorBidi"/>
+              <w:noProof/>
+              <w:szCs w:val="20"/>
+              <w:lang w:bidi="hi-IN"/>
+            </w:rPr>
+          </w:pPr>
+          <w:hyperlink w:anchor="_Toc36549000" w:history="1">
+            <w:r>
+              <w:rPr>
+                <w:rStyle w:val="Hyperlink"/>
+                <w:noProof/>
+              </w:rPr>
               <w:t>4C Summary</w:t>
             </w:r>
             <w:r>
@@ -1133,7 +1590,7 @@
                 <w:noProof/>
                 <w:webHidden/>
               </w:rPr>
-              <w:instrText xml:space="preserve"> PAGEREF _Toc36472585 \h </w:instrText>
+              <w:instrText xml:space="preserve"> PAGEREF _Toc36549000 \h </w:instrText>
             </w:r>
             <w:r>
               <w:rPr>
@@ -1153,7 +1610,7 @@
                 <w:noProof/>
                 <w:webHidden/>
               </w:rPr>
-              <w:t>12</w:t>
+              <w:t>17</w:t>
             </w:r>
             <w:r>
               <w:rPr>
@@ -1193,18 +1650,21 @@
       <w:pPr>
         <w:pStyle w:val="Heading1"/>
       </w:pPr>
-      <w:bookmarkStart w:id="1" w:name="_Toc36472573"/>
+      <w:bookmarkStart w:id="0" w:name="_Toc36548982"/>
       <w:r>
         <w:lastRenderedPageBreak/>
         <w:t>Login</w:t>
       </w:r>
-      <w:bookmarkEnd w:id="1"/>
+      <w:bookmarkEnd w:id="0"/>
     </w:p>
     <w:p>
       <w:pPr>
         <w:keepNext/>
       </w:pPr>
       <w:r>
+        <w:rPr>
+          <w:noProof/>
+        </w:rPr>
         <w:drawing>
           <wp:inline distT="0" distB="0" distL="0" distR="0" wp14:anchorId="13A81EAE" wp14:editId="1BBFAA78">
             <wp:extent cx="5943600" cy="2934335"/>
@@ -1249,14 +1709,27 @@
       <w:r>
         <w:t xml:space="preserve">Figure </w:t>
       </w:r>
-      <w:fldSimple w:instr=" SEQ Figure \* ARABIC ">
-        <w:r>
-          <w:rPr>
-            <w:noProof/>
-          </w:rPr>
-          <w:t>1</w:t>
-        </w:r>
-      </w:fldSimple>
+      <w:r>
+        <w:fldChar w:fldCharType="begin"/>
+      </w:r>
+      <w:r>
+        <w:instrText xml:space="preserve"> SEQ Figure \* ARABIC </w:instrText>
+      </w:r>
+      <w:r>
+        <w:fldChar w:fldCharType="separate"/>
+      </w:r>
+      <w:r>
+        <w:rPr>
+          <w:noProof/>
+        </w:rPr>
+        <w:t>1</w:t>
+      </w:r>
+      <w:r>
+        <w:rPr>
+          <w:noProof/>
+        </w:rPr>
+        <w:fldChar w:fldCharType="end"/>
+      </w:r>
       <w:r>
         <w:t>: Login portal</w:t>
       </w:r>
@@ -1398,14 +1871,27 @@
                             <w:r>
                               <w:t xml:space="preserve">Figure </w:t>
                             </w:r>
-                            <w:fldSimple w:instr=" SEQ Figure \* ARABIC ">
-                              <w:r>
-                                <w:rPr>
-                                  <w:noProof/>
-                                </w:rPr>
-                                <w:t>2</w:t>
-                              </w:r>
-                            </w:fldSimple>
+                            <w:r>
+                              <w:fldChar w:fldCharType="begin"/>
+                            </w:r>
+                            <w:r>
+                              <w:instrText xml:space="preserve"> SEQ Figure \* ARABIC </w:instrText>
+                            </w:r>
+                            <w:r>
+                              <w:fldChar w:fldCharType="separate"/>
+                            </w:r>
+                            <w:r>
+                              <w:rPr>
+                                <w:noProof/>
+                              </w:rPr>
+                              <w:t>2</w:t>
+                            </w:r>
+                            <w:r>
+                              <w:rPr>
+                                <w:noProof/>
+                              </w:rPr>
+                              <w:fldChar w:fldCharType="end"/>
+                            </w:r>
                             <w:r>
                               <w:t>: OTP page</w:t>
                             </w:r>
@@ -1446,14 +1932,27 @@
                       <w:r>
                         <w:t xml:space="preserve">Figure </w:t>
                       </w:r>
-                      <w:fldSimple w:instr=" SEQ Figure \* ARABIC ">
-                        <w:r>
-                          <w:rPr>
-                            <w:noProof/>
-                          </w:rPr>
-                          <w:t>2</w:t>
-                        </w:r>
-                      </w:fldSimple>
+                      <w:r>
+                        <w:fldChar w:fldCharType="begin"/>
+                      </w:r>
+                      <w:r>
+                        <w:instrText xml:space="preserve"> SEQ Figure \* ARABIC </w:instrText>
+                      </w:r>
+                      <w:r>
+                        <w:fldChar w:fldCharType="separate"/>
+                      </w:r>
+                      <w:r>
+                        <w:rPr>
+                          <w:noProof/>
+                        </w:rPr>
+                        <w:t>2</w:t>
+                      </w:r>
+                      <w:r>
+                        <w:rPr>
+                          <w:noProof/>
+                        </w:rPr>
+                        <w:fldChar w:fldCharType="end"/>
+                      </w:r>
                       <w:r>
                         <w:t>: OTP page</w:t>
                       </w:r>
@@ -1467,6 +1966,9 @@
         </mc:AlternateContent>
       </w:r>
       <w:r>
+        <w:rPr>
+          <w:noProof/>
+        </w:rPr>
         <w:drawing>
           <wp:anchor distT="0" distB="0" distL="114300" distR="114300" simplePos="0" relativeHeight="251661312" behindDoc="0" locked="0" layoutInCell="1" allowOverlap="1" wp14:anchorId="12384F55" wp14:editId="02FF1D30">
             <wp:simplePos x="0" y="0"/>
@@ -1528,7 +2030,7 @@
       <w:pPr>
         <w:pStyle w:val="Heading1"/>
       </w:pPr>
-      <w:bookmarkStart w:id="2" w:name="_Toc36472574"/>
+      <w:bookmarkStart w:id="1" w:name="_Toc36548983"/>
       <w:r>
         <w:lastRenderedPageBreak/>
         <w:t>WEBMASTER</w:t>
@@ -1536,19 +2038,19 @@
       <w:r>
         <w:t xml:space="preserve"> features</w:t>
       </w:r>
+      <w:bookmarkEnd w:id="1"/>
+    </w:p>
+    <w:p>
+      <w:pPr>
+        <w:pStyle w:val="Heading2"/>
+      </w:pPr>
+      <w:bookmarkStart w:id="2" w:name="_Toc36548984"/>
+      <w:r>
+        <w:t>Webmaster initialization</w:t>
+      </w:r>
       <w:bookmarkEnd w:id="2"/>
     </w:p>
     <w:p>
-      <w:pPr>
-        <w:pStyle w:val="Heading2"/>
-      </w:pPr>
-      <w:bookmarkStart w:id="3" w:name="_Toc36472575"/>
-      <w:r>
-        <w:t>Webmaster initialization</w:t>
-      </w:r>
-      <w:bookmarkEnd w:id="3"/>
-    </w:p>
-    <w:p>
       <w:r>
         <w:rPr>
           <w:color w:val="C00000"/>
@@ -1600,6 +2102,9 @@
         <w:keepNext/>
       </w:pPr>
       <w:r>
+        <w:rPr>
+          <w:noProof/>
+        </w:rPr>
         <w:drawing>
           <wp:inline distT="0" distB="0" distL="0" distR="0" wp14:anchorId="5EE6AA1E" wp14:editId="70A950FE">
             <wp:extent cx="5943600" cy="483235"/>
@@ -1644,14 +2149,27 @@
       <w:r>
         <w:t xml:space="preserve">Figure </w:t>
       </w:r>
-      <w:fldSimple w:instr=" SEQ Figure \* ARABIC ">
-        <w:r>
-          <w:rPr>
-            <w:noProof/>
-          </w:rPr>
-          <w:t>3</w:t>
-        </w:r>
-      </w:fldSimple>
+      <w:r>
+        <w:fldChar w:fldCharType="begin"/>
+      </w:r>
+      <w:r>
+        <w:instrText xml:space="preserve"> SEQ Figure \* ARABIC </w:instrText>
+      </w:r>
+      <w:r>
+        <w:fldChar w:fldCharType="separate"/>
+      </w:r>
+      <w:r>
+        <w:rPr>
+          <w:noProof/>
+        </w:rPr>
+        <w:t>3</w:t>
+      </w:r>
+      <w:r>
+        <w:rPr>
+          <w:noProof/>
+        </w:rPr>
+        <w:fldChar w:fldCharType="end"/>
+      </w:r>
       <w:r>
         <w:t>: Fields in login table</w:t>
       </w:r>
@@ -1661,6 +2179,9 @@
         <w:keepNext/>
       </w:pPr>
       <w:r>
+        <w:rPr>
+          <w:noProof/>
+        </w:rPr>
         <w:drawing>
           <wp:inline distT="0" distB="0" distL="0" distR="0" wp14:anchorId="5AC274DD" wp14:editId="710A3632">
             <wp:extent cx="3612193" cy="464860"/>
@@ -1705,14 +2226,27 @@
       <w:r>
         <w:t xml:space="preserve">Figure </w:t>
       </w:r>
-      <w:fldSimple w:instr=" SEQ Figure \* ARABIC ">
-        <w:r>
-          <w:rPr>
-            <w:noProof/>
-          </w:rPr>
-          <w:t>4</w:t>
-        </w:r>
-      </w:fldSimple>
+      <w:r>
+        <w:fldChar w:fldCharType="begin"/>
+      </w:r>
+      <w:r>
+        <w:instrText xml:space="preserve"> SEQ Figure \* ARABIC </w:instrText>
+      </w:r>
+      <w:r>
+        <w:fldChar w:fldCharType="separate"/>
+      </w:r>
+      <w:r>
+        <w:rPr>
+          <w:noProof/>
+        </w:rPr>
+        <w:t>4</w:t>
+      </w:r>
+      <w:r>
+        <w:rPr>
+          <w:noProof/>
+        </w:rPr>
+        <w:fldChar w:fldCharType="end"/>
+      </w:r>
       <w:r>
         <w:t>: Fields in role table</w:t>
       </w:r>
@@ -1763,18 +2297,27 @@
       <w:pPr>
         <w:pStyle w:val="Heading2"/>
       </w:pPr>
-      <w:bookmarkStart w:id="4" w:name="_Toc36472576"/>
+      <w:bookmarkStart w:id="3" w:name="_Toc36548985"/>
       <w:r>
         <w:lastRenderedPageBreak/>
-        <w:t>Adding Faculty</w:t>
-      </w:r>
-      <w:bookmarkEnd w:id="4"/>
+        <w:t xml:space="preserve">Adding </w:t>
+      </w:r>
+      <w:r>
+        <w:t xml:space="preserve">a </w:t>
+      </w:r>
+      <w:r>
+        <w:t>Faculty</w:t>
+      </w:r>
+      <w:bookmarkEnd w:id="3"/>
     </w:p>
     <w:p>
       <w:pPr>
         <w:keepNext/>
       </w:pPr>
       <w:r>
+        <w:rPr>
+          <w:noProof/>
+        </w:rPr>
         <w:drawing>
           <wp:inline distT="0" distB="0" distL="0" distR="0" wp14:anchorId="3B6798FB" wp14:editId="1B5DF24C">
             <wp:extent cx="5943600" cy="3658235"/>
@@ -1819,14 +2362,27 @@
       <w:r>
         <w:t xml:space="preserve">Figure </w:t>
       </w:r>
-      <w:fldSimple w:instr=" SEQ Figure \* ARABIC ">
-        <w:r>
-          <w:rPr>
-            <w:noProof/>
-          </w:rPr>
-          <w:t>5</w:t>
-        </w:r>
-      </w:fldSimple>
+      <w:r>
+        <w:fldChar w:fldCharType="begin"/>
+      </w:r>
+      <w:r>
+        <w:instrText xml:space="preserve"> SEQ Figure \* ARABIC </w:instrText>
+      </w:r>
+      <w:r>
+        <w:fldChar w:fldCharType="separate"/>
+      </w:r>
+      <w:r>
+        <w:rPr>
+          <w:noProof/>
+        </w:rPr>
+        <w:t>5</w:t>
+      </w:r>
+      <w:r>
+        <w:rPr>
+          <w:noProof/>
+        </w:rPr>
+        <w:fldChar w:fldCharType="end"/>
+      </w:r>
       <w:r>
         <w:t>: Adding a faculty</w:t>
       </w:r>
@@ -1884,6 +2440,17 @@
         <w:t>You may delete faculty access for a particular faculty from ‘Faculty Access List’ option.</w:t>
       </w:r>
       <w:r>
+        <w:t xml:space="preserve"> It will delete the access rights only. The profile stays in the </w:t>
+      </w:r>
+      <w:proofErr w:type="spellStart"/>
+      <w:r>
+        <w:t>basic_faculty_info</w:t>
+      </w:r>
+      <w:proofErr w:type="spellEnd"/>
+      <w:r>
+        <w:t xml:space="preserve"> table.</w:t>
+      </w:r>
+      <w:r>
         <w:br/>
       </w:r>
       <w:r>
@@ -1906,6 +2473,9 @@
         <w:keepNext/>
       </w:pPr>
       <w:r>
+        <w:rPr>
+          <w:noProof/>
+        </w:rPr>
         <w:lastRenderedPageBreak/>
         <w:drawing>
           <wp:inline distT="0" distB="0" distL="0" distR="0" wp14:anchorId="29165BFB" wp14:editId="25002BB7">
@@ -1951,14 +2521,27 @@
       <w:r>
         <w:t xml:space="preserve">Figure </w:t>
       </w:r>
-      <w:fldSimple w:instr=" SEQ Figure \* ARABIC ">
-        <w:r>
-          <w:rPr>
-            <w:noProof/>
-          </w:rPr>
-          <w:t>6</w:t>
-        </w:r>
-      </w:fldSimple>
+      <w:r>
+        <w:fldChar w:fldCharType="begin"/>
+      </w:r>
+      <w:r>
+        <w:instrText xml:space="preserve"> SEQ Figure \* ARABIC </w:instrText>
+      </w:r>
+      <w:r>
+        <w:fldChar w:fldCharType="separate"/>
+      </w:r>
+      <w:r>
+        <w:rPr>
+          <w:noProof/>
+        </w:rPr>
+        <w:t>6</w:t>
+      </w:r>
+      <w:r>
+        <w:rPr>
+          <w:noProof/>
+        </w:rPr>
+        <w:fldChar w:fldCharType="end"/>
+      </w:r>
       <w:r>
         <w:t>: Faculty card by default</w:t>
       </w:r>
@@ -1971,17 +2554,20 @@
       <w:pPr>
         <w:pStyle w:val="Heading2"/>
       </w:pPr>
-      <w:bookmarkStart w:id="5" w:name="_Toc36472577"/>
+      <w:bookmarkStart w:id="4" w:name="_Toc36548986"/>
       <w:r>
         <w:t>Adding a department HOD</w:t>
       </w:r>
-      <w:bookmarkEnd w:id="5"/>
+      <w:bookmarkEnd w:id="4"/>
     </w:p>
     <w:p>
       <w:pPr>
         <w:keepNext/>
       </w:pPr>
       <w:r>
+        <w:rPr>
+          <w:noProof/>
+        </w:rPr>
         <w:drawing>
           <wp:inline distT="0" distB="0" distL="0" distR="0" wp14:anchorId="214439D4" wp14:editId="4D881258">
             <wp:extent cx="5943600" cy="2767330"/>
@@ -2026,14 +2612,27 @@
       <w:r>
         <w:t xml:space="preserve">Figure </w:t>
       </w:r>
-      <w:fldSimple w:instr=" SEQ Figure \* ARABIC ">
-        <w:r>
-          <w:rPr>
-            <w:noProof/>
-          </w:rPr>
-          <w:t>7</w:t>
-        </w:r>
-      </w:fldSimple>
+      <w:r>
+        <w:fldChar w:fldCharType="begin"/>
+      </w:r>
+      <w:r>
+        <w:instrText xml:space="preserve"> SEQ Figure \* ARABIC </w:instrText>
+      </w:r>
+      <w:r>
+        <w:fldChar w:fldCharType="separate"/>
+      </w:r>
+      <w:r>
+        <w:rPr>
+          <w:noProof/>
+        </w:rPr>
+        <w:t>7</w:t>
+      </w:r>
+      <w:r>
+        <w:rPr>
+          <w:noProof/>
+        </w:rPr>
+        <w:fldChar w:fldCharType="end"/>
+      </w:r>
       <w:r>
         <w:t>: Adding HOD</w:t>
       </w:r>
@@ -2076,12 +2675,12 @@
       <w:pPr>
         <w:pStyle w:val="Heading2"/>
       </w:pPr>
-      <w:bookmarkStart w:id="6" w:name="_Toc36472578"/>
+      <w:bookmarkStart w:id="5" w:name="_Toc36548987"/>
       <w:r>
         <w:lastRenderedPageBreak/>
         <w:t>Adding a 4C convener</w:t>
       </w:r>
-      <w:bookmarkEnd w:id="6"/>
+      <w:bookmarkEnd w:id="5"/>
     </w:p>
     <w:p>
       <w:r>
@@ -2093,6 +2692,9 @@
         <w:keepNext/>
       </w:pPr>
       <w:r>
+        <w:rPr>
+          <w:noProof/>
+        </w:rPr>
         <w:drawing>
           <wp:inline distT="0" distB="0" distL="0" distR="0" wp14:anchorId="457E0AED" wp14:editId="72CCE978">
             <wp:extent cx="5478780" cy="2494133"/>
@@ -2137,14 +2739,27 @@
       <w:r>
         <w:t xml:space="preserve">Figure </w:t>
       </w:r>
-      <w:fldSimple w:instr=" SEQ Figure \* ARABIC ">
-        <w:r>
-          <w:rPr>
-            <w:noProof/>
-          </w:rPr>
-          <w:t>8</w:t>
-        </w:r>
-      </w:fldSimple>
+      <w:r>
+        <w:fldChar w:fldCharType="begin"/>
+      </w:r>
+      <w:r>
+        <w:instrText xml:space="preserve"> SEQ Figure \* ARABIC </w:instrText>
+      </w:r>
+      <w:r>
+        <w:fldChar w:fldCharType="separate"/>
+      </w:r>
+      <w:r>
+        <w:rPr>
+          <w:noProof/>
+        </w:rPr>
+        <w:t>8</w:t>
+      </w:r>
+      <w:r>
+        <w:rPr>
+          <w:noProof/>
+        </w:rPr>
+        <w:fldChar w:fldCharType="end"/>
+      </w:r>
       <w:r>
         <w:t>: Add role panel</w:t>
       </w:r>
@@ -2197,11 +2812,11 @@
       <w:pPr>
         <w:pStyle w:val="Heading2"/>
       </w:pPr>
-      <w:bookmarkStart w:id="7" w:name="_Toc36472579"/>
+      <w:bookmarkStart w:id="6" w:name="_Toc36548988"/>
       <w:r>
         <w:t>Adding a Webhander</w:t>
       </w:r>
-      <w:bookmarkEnd w:id="7"/>
+      <w:bookmarkEnd w:id="6"/>
     </w:p>
     <w:p>
       <w:r>
@@ -2244,18 +2859,21 @@
       <w:pPr>
         <w:pStyle w:val="Heading2"/>
       </w:pPr>
-      <w:bookmarkStart w:id="8" w:name="_Toc36472580"/>
+      <w:bookmarkStart w:id="7" w:name="_Toc36548989"/>
       <w:r>
         <w:lastRenderedPageBreak/>
         <w:t>Adding a Memo</w:t>
       </w:r>
-      <w:bookmarkEnd w:id="8"/>
+      <w:bookmarkEnd w:id="7"/>
     </w:p>
     <w:p>
       <w:pPr>
         <w:keepNext/>
       </w:pPr>
       <w:r>
+        <w:rPr>
+          <w:noProof/>
+        </w:rPr>
         <w:drawing>
           <wp:inline distT="0" distB="0" distL="0" distR="0" wp14:anchorId="6FF93066" wp14:editId="0A8E4E79">
             <wp:extent cx="5943600" cy="3124200"/>
@@ -2300,14 +2918,27 @@
       <w:r>
         <w:t xml:space="preserve">Figure </w:t>
       </w:r>
-      <w:fldSimple w:instr=" SEQ Figure \* ARABIC ">
-        <w:r>
-          <w:rPr>
-            <w:noProof/>
-          </w:rPr>
-          <w:t>9</w:t>
-        </w:r>
-      </w:fldSimple>
+      <w:r>
+        <w:fldChar w:fldCharType="begin"/>
+      </w:r>
+      <w:r>
+        <w:instrText xml:space="preserve"> SEQ Figure \* ARABIC </w:instrText>
+      </w:r>
+      <w:r>
+        <w:fldChar w:fldCharType="separate"/>
+      </w:r>
+      <w:r>
+        <w:rPr>
+          <w:noProof/>
+        </w:rPr>
+        <w:t>9</w:t>
+      </w:r>
+      <w:r>
+        <w:rPr>
+          <w:noProof/>
+        </w:rPr>
+        <w:fldChar w:fldCharType="end"/>
+      </w:r>
       <w:r>
         <w:t>: Add memo panel</w:t>
       </w:r>
@@ -2427,11 +3058,22 @@
         <w:keepNext/>
       </w:pPr>
       <w:r>
+        <w:rPr>
+          <w:noProof/>
+        </w:rPr>
         <w:lastRenderedPageBreak/>
         <w:drawing>
-          <wp:inline distT="0" distB="0" distL="0" distR="0" wp14:anchorId="06945E83" wp14:editId="126F5C4A">
-            <wp:extent cx="2011680" cy="2548462"/>
+          <wp:anchor distT="0" distB="0" distL="114300" distR="114300" simplePos="0" relativeHeight="251664384" behindDoc="0" locked="0" layoutInCell="1" allowOverlap="1" wp14:anchorId="59FF7356" wp14:editId="3CE52C90">
+            <wp:simplePos x="0" y="0"/>
+            <wp:positionH relativeFrom="column">
+              <wp:posOffset>3040380</wp:posOffset>
+            </wp:positionH>
+            <wp:positionV relativeFrom="paragraph">
+              <wp:posOffset>0</wp:posOffset>
+            </wp:positionV>
+            <wp:extent cx="2011680" cy="2548255"/>
             <wp:effectExtent l="0" t="0" r="7620" b="4445"/>
+            <wp:wrapSquare wrapText="bothSides"/>
             <wp:docPr id="10" name="Picture 10"/>
             <wp:cNvGraphicFramePr>
               <a:graphicFrameLocks xmlns:a="http://schemas.openxmlformats.org/drawingml/2006/main" noChangeAspect="1"/>
@@ -2444,7 +3086,13 @@
                     <pic:cNvPicPr/>
                   </pic:nvPicPr>
                   <pic:blipFill>
-                    <a:blip r:embed="rId20"/>
+                    <a:blip r:embed="rId20">
+                      <a:extLst>
+                        <a:ext uri="{28A0092B-C50C-407E-A947-70E740481C1C}">
+                          <a14:useLocalDpi xmlns:a14="http://schemas.microsoft.com/office/drawing/2010/main" val="0"/>
+                        </a:ext>
+                      </a:extLst>
+                    </a:blip>
                     <a:stretch>
                       <a:fillRect/>
                     </a:stretch>
@@ -2452,7 +3100,44 @@
                   <pic:spPr>
                     <a:xfrm>
                       <a:off x="0" y="0"/>
-                      <a:ext cx="2015849" cy="2553743"/>
+                      <a:ext cx="2011680" cy="2548255"/>
+                    </a:xfrm>
+                    <a:prstGeom prst="rect">
+                      <a:avLst/>
+                    </a:prstGeom>
+                  </pic:spPr>
+                </pic:pic>
+              </a:graphicData>
+            </a:graphic>
+          </wp:anchor>
+        </w:drawing>
+      </w:r>
+      <w:r>
+        <w:drawing>
+          <wp:inline distT="0" distB="0" distL="0" distR="0" wp14:anchorId="7319EF1B" wp14:editId="0DCEDE5F">
+            <wp:extent cx="1584960" cy="1964530"/>
+            <wp:effectExtent l="0" t="0" r="0" b="0"/>
+            <wp:docPr id="25" name="Picture 25"/>
+            <wp:cNvGraphicFramePr>
+              <a:graphicFrameLocks xmlns:a="http://schemas.openxmlformats.org/drawingml/2006/main" noChangeAspect="1"/>
+            </wp:cNvGraphicFramePr>
+            <a:graphic xmlns:a="http://schemas.openxmlformats.org/drawingml/2006/main">
+              <a:graphicData uri="http://schemas.openxmlformats.org/drawingml/2006/picture">
+                <pic:pic xmlns:pic="http://schemas.openxmlformats.org/drawingml/2006/picture">
+                  <pic:nvPicPr>
+                    <pic:cNvPr id="1" name=""/>
+                    <pic:cNvPicPr/>
+                  </pic:nvPicPr>
+                  <pic:blipFill>
+                    <a:blip r:embed="rId21"/>
+                    <a:stretch>
+                      <a:fillRect/>
+                    </a:stretch>
+                  </pic:blipFill>
+                  <pic:spPr>
+                    <a:xfrm>
+                      <a:off x="0" y="0"/>
+                      <a:ext cx="1584960" cy="1964530"/>
                     </a:xfrm>
                     <a:prstGeom prst="rect">
                       <a:avLst/>
@@ -2481,6 +3166,43 @@
         </w:r>
       </w:fldSimple>
       <w:r>
+        <w:t>: A memo upload request</w:t>
+      </w:r>
+    </w:p>
+    <w:p>
+      <w:pPr>
+        <w:keepNext/>
+      </w:pPr>
+    </w:p>
+    <w:p>
+      <w:pPr>
+        <w:pStyle w:val="Caption"/>
+      </w:pPr>
+      <w:r>
+        <w:t xml:space="preserve">Figure </w:t>
+      </w:r>
+      <w:r>
+        <w:fldChar w:fldCharType="begin"/>
+      </w:r>
+      <w:r>
+        <w:instrText xml:space="preserve"> SEQ Figure \* ARABIC </w:instrText>
+      </w:r>
+      <w:r>
+        <w:fldChar w:fldCharType="separate"/>
+      </w:r>
+      <w:r>
+        <w:rPr>
+          <w:noProof/>
+        </w:rPr>
+        <w:t>11</w:t>
+      </w:r>
+      <w:r>
+        <w:rPr>
+          <w:noProof/>
+        </w:rPr>
+        <w:fldChar w:fldCharType="end"/>
+      </w:r>
+      <w:r>
         <w:t>: A notice card with filled in information (the calendar icon on top-right downloads the information)</w:t>
       </w:r>
     </w:p>
@@ -2498,7 +3220,7 @@
         <w:br/>
         <w:t xml:space="preserve">(Refer: </w:t>
       </w:r>
-      <w:hyperlink r:id="rId21" w:history="1">
+      <w:hyperlink r:id="rId22" w:history="1">
         <w:r>
           <w:rPr>
             <w:rStyle w:val="Hyperlink"/>
@@ -2655,7 +3377,6 @@
           <w:szCs w:val="40"/>
         </w:rPr>
       </w:pPr>
-      <w:bookmarkStart w:id="9" w:name="_Toc36472581"/>
       <w:r>
         <w:br w:type="page"/>
       </w:r>
@@ -2664,58 +3385,685 @@
       <w:pPr>
         <w:pStyle w:val="Heading1"/>
       </w:pPr>
+      <w:bookmarkStart w:id="8" w:name="_Toc36548990"/>
       <w:r>
         <w:lastRenderedPageBreak/>
         <w:t>FACULTY features</w:t>
       </w:r>
+      <w:bookmarkEnd w:id="8"/>
     </w:p>
     <w:p>
       <w:pPr>
         <w:pStyle w:val="Heading2"/>
       </w:pPr>
-      <w:r>
-        <w:t>{Regular Access}</w:t>
+      <w:bookmarkStart w:id="9" w:name="_Toc36548991"/>
+      <w:r>
+        <w:t>(</w:t>
+      </w:r>
+      <w:r>
+        <w:t>Regular Access</w:t>
+      </w:r>
+      <w:r>
+        <w:t>)</w:t>
+      </w:r>
+      <w:bookmarkEnd w:id="9"/>
+    </w:p>
+    <w:p>
+      <w:pPr>
+        <w:pStyle w:val="Heading2"/>
+      </w:pPr>
+      <w:bookmarkStart w:id="10" w:name="_Toc36548992"/>
+      <w:r>
+        <w:t>Edit Profile</w:t>
+      </w:r>
+      <w:bookmarkEnd w:id="10"/>
+    </w:p>
+    <w:p>
+      <w:pPr>
+        <w:keepNext/>
+      </w:pPr>
+      <w:r>
+        <w:drawing>
+          <wp:inline distT="0" distB="0" distL="0" distR="0" wp14:anchorId="04AA4C80" wp14:editId="0948498B">
+            <wp:extent cx="5943600" cy="3169920"/>
+            <wp:effectExtent l="0" t="0" r="0" b="0"/>
+            <wp:docPr id="4" name="Picture 4"/>
+            <wp:cNvGraphicFramePr>
+              <a:graphicFrameLocks xmlns:a="http://schemas.openxmlformats.org/drawingml/2006/main" noChangeAspect="1"/>
+            </wp:cNvGraphicFramePr>
+            <a:graphic xmlns:a="http://schemas.openxmlformats.org/drawingml/2006/main">
+              <a:graphicData uri="http://schemas.openxmlformats.org/drawingml/2006/picture">
+                <pic:pic xmlns:pic="http://schemas.openxmlformats.org/drawingml/2006/picture">
+                  <pic:nvPicPr>
+                    <pic:cNvPr id="1" name=""/>
+                    <pic:cNvPicPr/>
+                  </pic:nvPicPr>
+                  <pic:blipFill>
+                    <a:blip r:embed="rId23"/>
+                    <a:stretch>
+                      <a:fillRect/>
+                    </a:stretch>
+                  </pic:blipFill>
+                  <pic:spPr>
+                    <a:xfrm>
+                      <a:off x="0" y="0"/>
+                      <a:ext cx="5943600" cy="3169920"/>
+                    </a:xfrm>
+                    <a:prstGeom prst="rect">
+                      <a:avLst/>
+                    </a:prstGeom>
+                  </pic:spPr>
+                </pic:pic>
+              </a:graphicData>
+            </a:graphic>
+          </wp:inline>
+        </w:drawing>
+      </w:r>
+    </w:p>
+    <w:p>
+      <w:pPr>
+        <w:pStyle w:val="Caption"/>
+      </w:pPr>
+      <w:r>
+        <w:t xml:space="preserve">Figure </w:t>
+      </w:r>
+      <w:fldSimple w:instr=" SEQ Figure \* ARABIC ">
+        <w:r>
+          <w:rPr>
+            <w:noProof/>
+          </w:rPr>
+          <w:t>12</w:t>
+        </w:r>
+      </w:fldSimple>
+      <w:r>
+        <w:t>: Faculty profile editor portal</w:t>
       </w:r>
     </w:p>
     <w:p/>
     <w:p>
-      <w:pPr>
-        <w:rPr>
-          <w:rFonts w:asciiTheme="majorHAnsi" w:eastAsiaTheme="majorEastAsia" w:hAnsiTheme="majorHAnsi" w:cstheme="majorBidi"/>
-          <w:color w:val="2F5496" w:themeColor="accent1" w:themeShade="BF"/>
-          <w:sz w:val="32"/>
-          <w:szCs w:val="40"/>
-        </w:rPr>
-      </w:pPr>
-      <w:r>
-        <w:br w:type="page"/>
+      <w:r>
+        <w:t>Add your details according to the fields, add a profile image</w:t>
+      </w:r>
+      <w:r>
+        <w:t xml:space="preserve"> (passport size 2:3)</w:t>
+      </w:r>
+      <w:r>
+        <w:t xml:space="preserve"> by choosing a file and clicking on add image. </w:t>
+      </w:r>
+      <w:r>
+        <w:t>You can use html styling elements like: text&lt;</w:t>
+      </w:r>
+      <w:proofErr w:type="spellStart"/>
+      <w:r>
+        <w:t>br</w:t>
+      </w:r>
+      <w:proofErr w:type="spellEnd"/>
+      <w:r>
+        <w:t>&gt;text for next line, &lt;b&gt;</w:t>
+      </w:r>
+      <w:r>
+        <w:rPr>
+          <w:b/>
+          <w:bCs/>
+        </w:rPr>
+        <w:t>text</w:t>
+      </w:r>
+      <w:r>
+        <w:t>&lt;/b&gt; for bold, &lt;</w:t>
+      </w:r>
+      <w:proofErr w:type="spellStart"/>
+      <w:r>
+        <w:t>i</w:t>
+      </w:r>
+      <w:proofErr w:type="spellEnd"/>
+      <w:r>
+        <w:t>&gt;</w:t>
+      </w:r>
+      <w:r>
+        <w:rPr>
+          <w:i/>
+          <w:iCs/>
+        </w:rPr>
+        <w:t>text</w:t>
+      </w:r>
+      <w:r>
+        <w:t>&lt;/</w:t>
+      </w:r>
+      <w:proofErr w:type="spellStart"/>
+      <w:r>
+        <w:t>i</w:t>
+      </w:r>
+      <w:proofErr w:type="spellEnd"/>
+      <w:r>
+        <w:t>&gt; for italics in the text fields.</w:t>
+      </w:r>
+    </w:p>
+    <w:p>
+      <w:r>
+        <w:t>Your nameplate is displayed on the right. You may view your profile by clicking on ‘Go to my page’ on the top of the profile editor window.</w:t>
+      </w:r>
+    </w:p>
+    <w:p>
+      <w:r>
+        <w:rPr>
+          <w:color w:val="FF0000"/>
+        </w:rPr>
+        <w:t>Note:</w:t>
+      </w:r>
+      <w:r>
+        <w:t xml:space="preserve"> Involved tables in the database are (for login-login and role)- </w:t>
+      </w:r>
+      <w:proofErr w:type="spellStart"/>
+      <w:r>
+        <w:t>basic_faculty_info</w:t>
+      </w:r>
+      <w:proofErr w:type="spellEnd"/>
+      <w:r>
+        <w:t xml:space="preserve">, academic, </w:t>
+      </w:r>
+      <w:proofErr w:type="spellStart"/>
+      <w:r>
+        <w:t>social_links</w:t>
+      </w:r>
+      <w:proofErr w:type="spellEnd"/>
+      <w:r>
+        <w:t>, uploading and publications.</w:t>
+      </w:r>
+    </w:p>
+    <w:p>
+      <w:pPr>
+        <w:pStyle w:val="Heading2"/>
+      </w:pPr>
+      <w:bookmarkStart w:id="11" w:name="_Toc36548993"/>
+      <w:r>
+        <w:lastRenderedPageBreak/>
+        <w:t>Adding memo</w:t>
+      </w:r>
+      <w:bookmarkEnd w:id="11"/>
+    </w:p>
+    <w:p>
+      <w:pPr>
+        <w:keepNext/>
+      </w:pPr>
+      <w:r>
+        <w:rPr>
+          <w:noProof/>
+        </w:rPr>
+        <w:drawing>
+          <wp:inline distT="0" distB="0" distL="0" distR="0" wp14:anchorId="50C9954B" wp14:editId="2274C9E0">
+            <wp:extent cx="5943600" cy="3531870"/>
+            <wp:effectExtent l="0" t="0" r="0" b="0"/>
+            <wp:docPr id="24" name="Picture 24"/>
+            <wp:cNvGraphicFramePr>
+              <a:graphicFrameLocks xmlns:a="http://schemas.openxmlformats.org/drawingml/2006/main" noChangeAspect="1"/>
+            </wp:cNvGraphicFramePr>
+            <a:graphic xmlns:a="http://schemas.openxmlformats.org/drawingml/2006/main">
+              <a:graphicData uri="http://schemas.openxmlformats.org/drawingml/2006/picture">
+                <pic:pic xmlns:pic="http://schemas.openxmlformats.org/drawingml/2006/picture">
+                  <pic:nvPicPr>
+                    <pic:cNvPr id="1" name=""/>
+                    <pic:cNvPicPr/>
+                  </pic:nvPicPr>
+                  <pic:blipFill>
+                    <a:blip r:embed="rId24"/>
+                    <a:stretch>
+                      <a:fillRect/>
+                    </a:stretch>
+                  </pic:blipFill>
+                  <pic:spPr>
+                    <a:xfrm>
+                      <a:off x="0" y="0"/>
+                      <a:ext cx="5943600" cy="3531870"/>
+                    </a:xfrm>
+                    <a:prstGeom prst="rect">
+                      <a:avLst/>
+                    </a:prstGeom>
+                  </pic:spPr>
+                </pic:pic>
+              </a:graphicData>
+            </a:graphic>
+          </wp:inline>
+        </w:drawing>
+      </w:r>
+    </w:p>
+    <w:p>
+      <w:pPr>
+        <w:pStyle w:val="Caption"/>
+      </w:pPr>
+      <w:r>
+        <w:t xml:space="preserve">Figure </w:t>
+      </w:r>
+      <w:fldSimple w:instr=" SEQ Figure \* ARABIC ">
+        <w:r>
+          <w:rPr>
+            <w:noProof/>
+          </w:rPr>
+          <w:t>13</w:t>
+        </w:r>
+      </w:fldSimple>
+      <w:r>
+        <w:t>: Memo application portal</w:t>
+      </w:r>
+    </w:p>
+    <w:p>
+      <w:r>
+        <w:t>Note: Enter your description. Please start with a brief summary as the card will display the first 15 words. Styling is not recommended inside the text field as the text file is automatically processed to generate a downloadable calendar file.</w:t>
+      </w:r>
+    </w:p>
+    <w:p>
+      <w:r>
+        <w:t xml:space="preserve">Hashtag: Enter one word descriptions separated by a comma (e.g. </w:t>
+      </w:r>
+      <w:proofErr w:type="spellStart"/>
+      <w:proofErr w:type="gramStart"/>
+      <w:r>
+        <w:t>Holiday,Half</w:t>
+      </w:r>
+      <w:proofErr w:type="spellEnd"/>
+      <w:proofErr w:type="gramEnd"/>
+      <w:r>
+        <w:t xml:space="preserve">-Day) </w:t>
+      </w:r>
+    </w:p>
+    <w:p>
+      <w:r>
+        <w:t>Visibility: 3 categories – all departments and main page (displays as departmental notice on home pages and all departs), main page (only home page) and department specific (only that department).</w:t>
+      </w:r>
+    </w:p>
+    <w:p>
+      <w:r>
+        <w:t>Expiry: The notice shall be hidden on the next day of given expiry date.</w:t>
+      </w:r>
+    </w:p>
+    <w:p>
+      <w:r>
+        <w:t>You may</w:t>
+      </w:r>
+      <w:r>
+        <w:t xml:space="preserve"> choose to upload one</w:t>
+      </w:r>
+      <w:r>
+        <w:t xml:space="preserve"> image or document</w:t>
+      </w:r>
+      <w:r>
+        <w:t xml:space="preserve"> file with the memo.</w:t>
+      </w:r>
+    </w:p>
+    <w:p>
+      <w:r>
+        <w:t>Webmasters has to approve any notice and update to be posted on the website</w:t>
+      </w:r>
+      <w:r>
+        <w:t>.</w:t>
+      </w:r>
+    </w:p>
+    <w:p>
+      <w:r>
+        <w:rPr>
+          <w:color w:val="C00000"/>
+        </w:rPr>
+        <w:t>Note:</w:t>
+      </w:r>
+      <w:r>
+        <w:t xml:space="preserve"> If you encounter any error in adding it would mostly be due to character conflicting. These are additional measures taken considering website security. At such times HTML character codes are to be used. Some known conflicts: </w:t>
+      </w:r>
+      <w:r>
+        <w:br/>
+        <w:t xml:space="preserve">(Refer: </w:t>
+      </w:r>
+      <w:hyperlink r:id="rId25" w:history="1">
+        <w:r>
+          <w:rPr>
+            <w:rStyle w:val="Hyperlink"/>
+          </w:rPr>
+          <w:t>https://www.rapidtables.com/web/html/html-codes.html</w:t>
+        </w:r>
+      </w:hyperlink>
+      <w:r>
+        <w:t>)</w:t>
+      </w:r>
+    </w:p>
+    <w:tbl>
+      <w:tblPr>
+        <w:tblStyle w:val="TableGrid"/>
+        <w:tblW w:w="0" w:type="auto"/>
+        <w:tblLook w:val="04A0" w:firstRow="1" w:lastRow="0" w:firstColumn="1" w:lastColumn="0" w:noHBand="0" w:noVBand="1"/>
+      </w:tblPr>
+      <w:tblGrid>
+        <w:gridCol w:w="4675"/>
+        <w:gridCol w:w="4675"/>
+      </w:tblGrid>
+      <w:tr>
+        <w:tc>
+          <w:tcPr>
+            <w:tcW w:w="4675" w:type="dxa"/>
+          </w:tcPr>
+          <w:p>
+            <w:r>
+              <w:t>View</w:t>
+            </w:r>
+          </w:p>
+        </w:tc>
+        <w:tc>
+          <w:tcPr>
+            <w:tcW w:w="4675" w:type="dxa"/>
+          </w:tcPr>
+          <w:p>
+            <w:r>
+              <w:t>HTML code</w:t>
+            </w:r>
+          </w:p>
+        </w:tc>
+      </w:tr>
+      <w:tr>
+        <w:tc>
+          <w:tcPr>
+            <w:tcW w:w="4675" w:type="dxa"/>
+          </w:tcPr>
+          <w:p>
+            <w:r>
+              <w:t>‘</w:t>
+            </w:r>
+          </w:p>
+        </w:tc>
+        <w:tc>
+          <w:tcPr>
+            <w:tcW w:w="4675" w:type="dxa"/>
+          </w:tcPr>
+          <w:p>
+            <w:r>
+              <w:t>&amp;#39;</w:t>
+            </w:r>
+          </w:p>
+        </w:tc>
+      </w:tr>
+    </w:tbl>
+    <w:p>
+      <w:r>
+        <w:t>So, if you want to enter Student’s enter as Student</w:t>
+      </w:r>
+      <w:r>
+        <w:t xml:space="preserve"> &amp;#</w:t>
+      </w:r>
+      <w:proofErr w:type="gramStart"/>
+      <w:r>
+        <w:t>39;</w:t>
+      </w:r>
+      <w:r>
+        <w:t>s</w:t>
+      </w:r>
+      <w:proofErr w:type="gramEnd"/>
+    </w:p>
+    <w:p/>
+    <w:p>
+      <w:pPr>
+        <w:pStyle w:val="Heading2"/>
+      </w:pPr>
+      <w:bookmarkStart w:id="12" w:name="_Toc36548994"/>
+      <w:r>
+        <w:lastRenderedPageBreak/>
+        <w:t>(Privileged Access)</w:t>
+      </w:r>
+      <w:bookmarkEnd w:id="12"/>
+    </w:p>
+    <w:p>
+      <w:pPr>
+        <w:pStyle w:val="Heading2"/>
+      </w:pPr>
+      <w:bookmarkStart w:id="13" w:name="_Toc36548995"/>
+      <w:r>
+        <w:t>Add Staff</w:t>
+      </w:r>
+      <w:bookmarkEnd w:id="13"/>
+    </w:p>
+    <w:p>
+      <w:pPr>
+        <w:keepNext/>
+      </w:pPr>
+      <w:r>
+        <w:rPr>
+          <w:noProof/>
+        </w:rPr>
+        <w:drawing>
+          <wp:inline distT="0" distB="0" distL="0" distR="0" wp14:anchorId="12F1B5E8" wp14:editId="1DE8476F">
+            <wp:extent cx="5070811" cy="6637020"/>
+            <wp:effectExtent l="0" t="0" r="0" b="0"/>
+            <wp:docPr id="26" name="Picture 26"/>
+            <wp:cNvGraphicFramePr>
+              <a:graphicFrameLocks xmlns:a="http://schemas.openxmlformats.org/drawingml/2006/main" noChangeAspect="1"/>
+            </wp:cNvGraphicFramePr>
+            <a:graphic xmlns:a="http://schemas.openxmlformats.org/drawingml/2006/main">
+              <a:graphicData uri="http://schemas.openxmlformats.org/drawingml/2006/picture">
+                <pic:pic xmlns:pic="http://schemas.openxmlformats.org/drawingml/2006/picture">
+                  <pic:nvPicPr>
+                    <pic:cNvPr id="1" name=""/>
+                    <pic:cNvPicPr/>
+                  </pic:nvPicPr>
+                  <pic:blipFill>
+                    <a:blip r:embed="rId26"/>
+                    <a:stretch>
+                      <a:fillRect/>
+                    </a:stretch>
+                  </pic:blipFill>
+                  <pic:spPr>
+                    <a:xfrm>
+                      <a:off x="0" y="0"/>
+                      <a:ext cx="5074182" cy="6641432"/>
+                    </a:xfrm>
+                    <a:prstGeom prst="rect">
+                      <a:avLst/>
+                    </a:prstGeom>
+                  </pic:spPr>
+                </pic:pic>
+              </a:graphicData>
+            </a:graphic>
+          </wp:inline>
+        </w:drawing>
+      </w:r>
+    </w:p>
+    <w:p>
+      <w:pPr>
+        <w:pStyle w:val="Caption"/>
+      </w:pPr>
+      <w:r>
+        <w:t xml:space="preserve">Figure </w:t>
+      </w:r>
+      <w:fldSimple w:instr=" SEQ Figure \* ARABIC ">
+        <w:r>
+          <w:rPr>
+            <w:noProof/>
+          </w:rPr>
+          <w:t>14</w:t>
+        </w:r>
+      </w:fldSimple>
+      <w:r>
+        <w:t>: HOD privileged access</w:t>
+      </w:r>
+    </w:p>
+    <w:p>
+      <w:r>
+        <w:t>Click on the ‘Add/Edit Staff’ option above the profile editor. It will open the staff adder window.</w:t>
+      </w:r>
+    </w:p>
+    <w:p>
+      <w:pPr>
+        <w:keepNext/>
+      </w:pPr>
+      <w:r>
+        <w:lastRenderedPageBreak/>
+        <w:drawing>
+          <wp:inline distT="0" distB="0" distL="0" distR="0" wp14:anchorId="27A14504" wp14:editId="2C1D77A1">
+            <wp:extent cx="5943600" cy="3700780"/>
+            <wp:effectExtent l="0" t="0" r="0" b="0"/>
+            <wp:docPr id="27" name="Picture 27"/>
+            <wp:cNvGraphicFramePr>
+              <a:graphicFrameLocks xmlns:a="http://schemas.openxmlformats.org/drawingml/2006/main" noChangeAspect="1"/>
+            </wp:cNvGraphicFramePr>
+            <a:graphic xmlns:a="http://schemas.openxmlformats.org/drawingml/2006/main">
+              <a:graphicData uri="http://schemas.openxmlformats.org/drawingml/2006/picture">
+                <pic:pic xmlns:pic="http://schemas.openxmlformats.org/drawingml/2006/picture">
+                  <pic:nvPicPr>
+                    <pic:cNvPr id="1" name=""/>
+                    <pic:cNvPicPr/>
+                  </pic:nvPicPr>
+                  <pic:blipFill>
+                    <a:blip r:embed="rId27"/>
+                    <a:stretch>
+                      <a:fillRect/>
+                    </a:stretch>
+                  </pic:blipFill>
+                  <pic:spPr>
+                    <a:xfrm>
+                      <a:off x="0" y="0"/>
+                      <a:ext cx="5943600" cy="3700780"/>
+                    </a:xfrm>
+                    <a:prstGeom prst="rect">
+                      <a:avLst/>
+                    </a:prstGeom>
+                  </pic:spPr>
+                </pic:pic>
+              </a:graphicData>
+            </a:graphic>
+          </wp:inline>
+        </w:drawing>
+      </w:r>
+    </w:p>
+    <w:p>
+      <w:pPr>
+        <w:pStyle w:val="Caption"/>
+      </w:pPr>
+      <w:r>
+        <w:t xml:space="preserve">Figure </w:t>
+      </w:r>
+      <w:fldSimple w:instr=" SEQ Figure \* ARABIC ">
+        <w:r>
+          <w:rPr>
+            <w:noProof/>
+          </w:rPr>
+          <w:t>15</w:t>
+        </w:r>
+      </w:fldSimple>
+      <w:r>
+        <w:t>: Add staff window</w:t>
+      </w:r>
+    </w:p>
+    <w:p>
+      <w:pPr>
+        <w:rPr>
+          <w:noProof/>
+        </w:rPr>
+      </w:pPr>
+      <w:r>
+        <w:t>You can add the staffs one by one here and Edit the list with ‘Edit Staff’ option above this window.</w:t>
+      </w:r>
+      <w:r>
+        <w:rPr>
+          <w:noProof/>
+        </w:rPr>
+        <w:t xml:space="preserve"> </w:t>
+      </w:r>
+    </w:p>
+    <w:p>
+      <w:pPr>
+        <w:keepNext/>
+      </w:pPr>
+      <w:r>
+        <w:drawing>
+          <wp:inline distT="0" distB="0" distL="0" distR="0" wp14:anchorId="65AC0361" wp14:editId="1FB34E8F">
+            <wp:extent cx="5943600" cy="2110105"/>
+            <wp:effectExtent l="0" t="0" r="0" b="4445"/>
+            <wp:docPr id="28" name="Picture 28"/>
+            <wp:cNvGraphicFramePr>
+              <a:graphicFrameLocks xmlns:a="http://schemas.openxmlformats.org/drawingml/2006/main" noChangeAspect="1"/>
+            </wp:cNvGraphicFramePr>
+            <a:graphic xmlns:a="http://schemas.openxmlformats.org/drawingml/2006/main">
+              <a:graphicData uri="http://schemas.openxmlformats.org/drawingml/2006/picture">
+                <pic:pic xmlns:pic="http://schemas.openxmlformats.org/drawingml/2006/picture">
+                  <pic:nvPicPr>
+                    <pic:cNvPr id="1" name=""/>
+                    <pic:cNvPicPr/>
+                  </pic:nvPicPr>
+                  <pic:blipFill>
+                    <a:blip r:embed="rId28"/>
+                    <a:stretch>
+                      <a:fillRect/>
+                    </a:stretch>
+                  </pic:blipFill>
+                  <pic:spPr>
+                    <a:xfrm>
+                      <a:off x="0" y="0"/>
+                      <a:ext cx="5943600" cy="2110105"/>
+                    </a:xfrm>
+                    <a:prstGeom prst="rect">
+                      <a:avLst/>
+                    </a:prstGeom>
+                  </pic:spPr>
+                </pic:pic>
+              </a:graphicData>
+            </a:graphic>
+          </wp:inline>
+        </w:drawing>
+      </w:r>
+    </w:p>
+    <w:p>
+      <w:pPr>
+        <w:pStyle w:val="Caption"/>
+      </w:pPr>
+      <w:r>
+        <w:t xml:space="preserve">Figure </w:t>
+      </w:r>
+      <w:fldSimple w:instr=" SEQ Figure \* ARABIC ">
+        <w:r>
+          <w:rPr>
+            <w:noProof/>
+          </w:rPr>
+          <w:t>16</w:t>
+        </w:r>
+      </w:fldSimple>
+      <w:r>
+        <w:t>: Edit staff window</w:t>
+      </w:r>
+    </w:p>
+    <w:p>
+      <w:r>
+        <w:rPr>
+          <w:color w:val="FF0000"/>
+        </w:rPr>
+        <w:t>Note:</w:t>
+      </w:r>
+      <w:r>
+        <w:t xml:space="preserve"> The staffs will show in the faculty page of departments after the list of faculties. The associated table in database is staff.</w:t>
       </w:r>
     </w:p>
     <w:p>
       <w:pPr>
         <w:pStyle w:val="Heading1"/>
       </w:pPr>
+      <w:bookmarkStart w:id="14" w:name="_Toc36548996"/>
       <w:r>
         <w:lastRenderedPageBreak/>
         <w:t>WEB-HANDLER features</w:t>
       </w:r>
-      <w:bookmarkEnd w:id="9"/>
+      <w:bookmarkEnd w:id="14"/>
     </w:p>
     <w:p>
       <w:pPr>
         <w:pStyle w:val="Heading2"/>
       </w:pPr>
-      <w:bookmarkStart w:id="10" w:name="_Toc36472582"/>
+      <w:bookmarkStart w:id="15" w:name="_Toc36548997"/>
       <w:r>
         <w:t>Add Articles</w:t>
       </w:r>
-      <w:bookmarkEnd w:id="10"/>
+      <w:bookmarkEnd w:id="15"/>
     </w:p>
     <w:p>
       <w:pPr>
         <w:keepNext/>
       </w:pPr>
       <w:r>
+        <w:rPr>
+          <w:noProof/>
+        </w:rPr>
         <w:drawing>
           <wp:inline distT="0" distB="0" distL="0" distR="0" wp14:anchorId="09D72F1E" wp14:editId="5F894001">
             <wp:extent cx="5625729" cy="3543300"/>
@@ -2732,7 +4080,7 @@
                     <pic:cNvPicPr/>
                   </pic:nvPicPr>
                   <pic:blipFill rotWithShape="1">
-                    <a:blip r:embed="rId22"/>
+                    <a:blip r:embed="rId29"/>
                     <a:srcRect b="3876"/>
                     <a:stretch/>
                   </pic:blipFill>
@@ -2767,14 +4115,27 @@
       <w:r>
         <w:t xml:space="preserve">Figure </w:t>
       </w:r>
-      <w:fldSimple w:instr=" SEQ Figure \* ARABIC ">
-        <w:r>
-          <w:rPr>
-            <w:noProof/>
-          </w:rPr>
-          <w:t>11</w:t>
-        </w:r>
-      </w:fldSimple>
+      <w:r>
+        <w:fldChar w:fldCharType="begin"/>
+      </w:r>
+      <w:r>
+        <w:instrText xml:space="preserve"> SEQ Figure \* ARABIC </w:instrText>
+      </w:r>
+      <w:r>
+        <w:fldChar w:fldCharType="separate"/>
+      </w:r>
+      <w:r>
+        <w:rPr>
+          <w:noProof/>
+        </w:rPr>
+        <w:t>17</w:t>
+      </w:r>
+      <w:r>
+        <w:rPr>
+          <w:noProof/>
+        </w:rPr>
+        <w:fldChar w:fldCharType="end"/>
+      </w:r>
       <w:r>
         <w:t>: Add articles panel</w:t>
       </w:r>
@@ -2789,6 +4150,9 @@
         <w:keepNext/>
       </w:pPr>
       <w:r>
+        <w:rPr>
+          <w:noProof/>
+        </w:rPr>
         <w:drawing>
           <wp:inline distT="0" distB="0" distL="0" distR="0" wp14:anchorId="73BD80C7" wp14:editId="72F27CA1">
             <wp:extent cx="5625465" cy="1994756"/>
@@ -2805,7 +4169,7 @@
                     <pic:cNvPicPr/>
                   </pic:nvPicPr>
                   <pic:blipFill>
-                    <a:blip r:embed="rId23"/>
+                    <a:blip r:embed="rId30"/>
                     <a:stretch>
                       <a:fillRect/>
                     </a:stretch>
@@ -2833,14 +4197,27 @@
       <w:r>
         <w:t xml:space="preserve">Figure </w:t>
       </w:r>
-      <w:fldSimple w:instr=" SEQ Figure \* ARABIC ">
-        <w:r>
-          <w:rPr>
-            <w:noProof/>
-          </w:rPr>
-          <w:t>12</w:t>
-        </w:r>
-      </w:fldSimple>
+      <w:r>
+        <w:fldChar w:fldCharType="begin"/>
+      </w:r>
+      <w:r>
+        <w:instrText xml:space="preserve"> SEQ Figure \* ARABIC </w:instrText>
+      </w:r>
+      <w:r>
+        <w:fldChar w:fldCharType="separate"/>
+      </w:r>
+      <w:r>
+        <w:rPr>
+          <w:noProof/>
+        </w:rPr>
+        <w:t>18</w:t>
+      </w:r>
+      <w:r>
+        <w:rPr>
+          <w:noProof/>
+        </w:rPr>
+        <w:fldChar w:fldCharType="end"/>
+      </w:r>
       <w:r>
         <w:t>: View memo panel</w:t>
       </w:r>
@@ -2864,6 +4241,9 @@
         <w:keepNext/>
       </w:pPr>
       <w:r>
+        <w:rPr>
+          <w:noProof/>
+        </w:rPr>
         <w:lastRenderedPageBreak/>
         <w:drawing>
           <wp:inline distT="0" distB="0" distL="0" distR="0" wp14:anchorId="209B63D1" wp14:editId="5A530E2F">
@@ -2881,7 +4261,7 @@
                     <pic:cNvPicPr/>
                   </pic:nvPicPr>
                   <pic:blipFill>
-                    <a:blip r:embed="rId24"/>
+                    <a:blip r:embed="rId31"/>
                     <a:stretch>
                       <a:fillRect/>
                     </a:stretch>
@@ -2907,6 +4287,9 @@
         <w:pStyle w:val="Caption"/>
       </w:pPr>
       <w:r>
+        <w:rPr>
+          <w:noProof/>
+        </w:rPr>
         <w:drawing>
           <wp:anchor distT="0" distB="0" distL="114300" distR="114300" simplePos="0" relativeHeight="251660288" behindDoc="0" locked="0" layoutInCell="1" allowOverlap="1" wp14:anchorId="226EBCAD" wp14:editId="6A634C97">
             <wp:simplePos x="0" y="0"/>
@@ -2931,7 +4314,7 @@
                     <pic:cNvPicPr/>
                   </pic:nvPicPr>
                   <pic:blipFill>
-                    <a:blip r:embed="rId25" cstate="print">
+                    <a:blip r:embed="rId32" cstate="print">
                       <a:extLst>
                         <a:ext uri="{28A0092B-C50C-407E-A947-70E740481C1C}">
                           <a14:useLocalDpi xmlns:a14="http://schemas.microsoft.com/office/drawing/2010/main" val="0"/>
@@ -2960,14 +4343,27 @@
       <w:r>
         <w:t xml:space="preserve">Figure </w:t>
       </w:r>
-      <w:fldSimple w:instr=" SEQ Figure \* ARABIC ">
-        <w:r>
-          <w:rPr>
-            <w:noProof/>
-          </w:rPr>
-          <w:t>13</w:t>
-        </w:r>
-      </w:fldSimple>
+      <w:r>
+        <w:fldChar w:fldCharType="begin"/>
+      </w:r>
+      <w:r>
+        <w:instrText xml:space="preserve"> SEQ Figure \* ARABIC </w:instrText>
+      </w:r>
+      <w:r>
+        <w:fldChar w:fldCharType="separate"/>
+      </w:r>
+      <w:r>
+        <w:rPr>
+          <w:noProof/>
+        </w:rPr>
+        <w:t>19</w:t>
+      </w:r>
+      <w:r>
+        <w:rPr>
+          <w:noProof/>
+        </w:rPr>
+        <w:fldChar w:fldCharType="end"/>
+      </w:r>
       <w:r>
         <w:t>: Rich-Text-Editor for article</w:t>
       </w:r>
@@ -2984,14 +4380,27 @@
       <w:r>
         <w:t xml:space="preserve">Figure </w:t>
       </w:r>
-      <w:fldSimple w:instr=" SEQ Figure \* ARABIC ">
-        <w:r>
-          <w:rPr>
-            <w:noProof/>
-          </w:rPr>
-          <w:t>14</w:t>
-        </w:r>
-      </w:fldSimple>
+      <w:r>
+        <w:fldChar w:fldCharType="begin"/>
+      </w:r>
+      <w:r>
+        <w:instrText xml:space="preserve"> SEQ Figure \* ARABIC </w:instrText>
+      </w:r>
+      <w:r>
+        <w:fldChar w:fldCharType="separate"/>
+      </w:r>
+      <w:r>
+        <w:rPr>
+          <w:noProof/>
+        </w:rPr>
+        <w:t>20</w:t>
+      </w:r>
+      <w:r>
+        <w:rPr>
+          <w:noProof/>
+        </w:rPr>
+        <w:fldChar w:fldCharType="end"/>
+      </w:r>
       <w:r>
         <w:t>: Article listing on front</w:t>
       </w:r>
@@ -3002,6 +4411,9 @@
         <w:keepNext/>
       </w:pPr>
       <w:r>
+        <w:rPr>
+          <w:noProof/>
+        </w:rPr>
         <w:drawing>
           <wp:inline distT="0" distB="0" distL="0" distR="0" wp14:anchorId="6ED52F35" wp14:editId="49DEB90E">
             <wp:extent cx="5943600" cy="1241425"/>
@@ -3018,7 +4430,7 @@
                     <pic:cNvPicPr/>
                   </pic:nvPicPr>
                   <pic:blipFill>
-                    <a:blip r:embed="rId26"/>
+                    <a:blip r:embed="rId33"/>
                     <a:stretch>
                       <a:fillRect/>
                     </a:stretch>
@@ -3046,14 +4458,30 @@
       <w:r>
         <w:t xml:space="preserve">Figure </w:t>
       </w:r>
-      <w:fldSimple w:instr=" SEQ Figure \* ARABIC ">
-        <w:r>
-          <w:rPr>
-            <w:noProof/>
-          </w:rPr>
-          <w:t>15</w:t>
-        </w:r>
-      </w:fldSimple>
+      <w:r>
+        <w:fldChar w:fldCharType="begin"/>
+      </w:r>
+      <w:r>
+        <w:instrText xml:space="preserve"> SEQ Figure \* ARABIC</w:instrText>
+      </w:r>
+      <w:r>
+        <w:instrText xml:space="preserve"> </w:instrText>
+      </w:r>
+      <w:r>
+        <w:fldChar w:fldCharType="separate"/>
+      </w:r>
+      <w:r>
+        <w:rPr>
+          <w:noProof/>
+        </w:rPr>
+        <w:t>21</w:t>
+      </w:r>
+      <w:r>
+        <w:rPr>
+          <w:noProof/>
+        </w:rPr>
+        <w:fldChar w:fldCharType="end"/>
+      </w:r>
       <w:r>
         <w:t>: Article page</w:t>
       </w:r>
@@ -3063,7 +4491,7 @@
       <w:pPr>
         <w:pStyle w:val="Heading2"/>
       </w:pPr>
-      <w:bookmarkStart w:id="11" w:name="_Toc36472583"/>
+      <w:bookmarkStart w:id="16" w:name="_Toc36548998"/>
       <w:r>
         <w:lastRenderedPageBreak/>
         <w:t xml:space="preserve">Add </w:t>
@@ -3071,10 +4499,13 @@
       <w:r>
         <w:t>Gallery</w:t>
       </w:r>
-      <w:bookmarkEnd w:id="11"/>
-    </w:p>
-    <w:p>
-      <w:r>
+      <w:bookmarkEnd w:id="16"/>
+    </w:p>
+    <w:p>
+      <w:r>
+        <w:rPr>
+          <w:noProof/>
+        </w:rPr>
         <w:drawing>
           <wp:inline distT="0" distB="0" distL="0" distR="0" wp14:anchorId="59D90951" wp14:editId="4FB1790F">
             <wp:extent cx="5943600" cy="3040380"/>
@@ -3091,7 +4522,7 @@
                     <pic:cNvPicPr/>
                   </pic:nvPicPr>
                   <pic:blipFill>
-                    <a:blip r:embed="rId27"/>
+                    <a:blip r:embed="rId34"/>
                     <a:stretch>
                       <a:fillRect/>
                     </a:stretch>
@@ -3128,6 +4559,9 @@
         <w:keepNext/>
       </w:pPr>
       <w:r>
+        <w:rPr>
+          <w:noProof/>
+        </w:rPr>
         <w:drawing>
           <wp:inline distT="0" distB="0" distL="0" distR="0" wp14:anchorId="448D877F" wp14:editId="2DE489ED">
             <wp:extent cx="6172878" cy="2667000"/>
@@ -3144,7 +4578,7 @@
                     <pic:cNvPicPr/>
                   </pic:nvPicPr>
                   <pic:blipFill>
-                    <a:blip r:embed="rId28"/>
+                    <a:blip r:embed="rId35"/>
                     <a:stretch>
                       <a:fillRect/>
                     </a:stretch>
@@ -3172,14 +4606,27 @@
       <w:r>
         <w:t xml:space="preserve">Figure </w:t>
       </w:r>
-      <w:fldSimple w:instr=" SEQ Figure \* ARABIC ">
-        <w:r>
-          <w:rPr>
-            <w:noProof/>
-          </w:rPr>
-          <w:t>16</w:t>
-        </w:r>
-      </w:fldSimple>
+      <w:r>
+        <w:fldChar w:fldCharType="begin"/>
+      </w:r>
+      <w:r>
+        <w:instrText xml:space="preserve"> SEQ Figure \* ARABIC </w:instrText>
+      </w:r>
+      <w:r>
+        <w:fldChar w:fldCharType="separate"/>
+      </w:r>
+      <w:r>
+        <w:rPr>
+          <w:noProof/>
+        </w:rPr>
+        <w:t>22</w:t>
+      </w:r>
+      <w:r>
+        <w:rPr>
+          <w:noProof/>
+        </w:rPr>
+        <w:fldChar w:fldCharType="end"/>
+      </w:r>
       <w:r>
         <w:t>: Gallery page</w:t>
       </w:r>
@@ -3199,22 +4646,22 @@
       <w:pPr>
         <w:pStyle w:val="Heading1"/>
       </w:pPr>
-      <w:bookmarkStart w:id="12" w:name="_Toc36472584"/>
+      <w:bookmarkStart w:id="17" w:name="_Toc36548999"/>
       <w:r>
         <w:lastRenderedPageBreak/>
         <w:t>4Cs Facilities</w:t>
       </w:r>
-      <w:bookmarkEnd w:id="12"/>
+      <w:bookmarkEnd w:id="17"/>
     </w:p>
     <w:p>
       <w:pPr>
         <w:pStyle w:val="Heading2"/>
       </w:pPr>
-      <w:bookmarkStart w:id="13" w:name="_Toc36472585"/>
+      <w:bookmarkStart w:id="18" w:name="_Toc36549000"/>
       <w:r>
         <w:t>4C Summary</w:t>
       </w:r>
-      <w:bookmarkEnd w:id="13"/>
+      <w:bookmarkEnd w:id="18"/>
       <w:r>
         <w:tab/>
       </w:r>
@@ -3224,6 +4671,9 @@
         <w:keepNext/>
       </w:pPr>
       <w:r>
+        <w:rPr>
+          <w:noProof/>
+        </w:rPr>
         <w:drawing>
           <wp:inline distT="0" distB="0" distL="0" distR="0" wp14:anchorId="7BE75F5E" wp14:editId="75514211">
             <wp:extent cx="5943600" cy="3535680"/>
@@ -3240,7 +4690,7 @@
                     <pic:cNvPicPr/>
                   </pic:nvPicPr>
                   <pic:blipFill rotWithShape="1">
-                    <a:blip r:embed="rId29"/>
+                    <a:blip r:embed="rId36"/>
                     <a:srcRect t="3" b="2626"/>
                     <a:stretch/>
                   </pic:blipFill>
@@ -3275,14 +4725,27 @@
       <w:r>
         <w:t xml:space="preserve">Figure </w:t>
       </w:r>
-      <w:fldSimple w:instr=" SEQ Figure \* ARABIC ">
-        <w:r>
-          <w:rPr>
-            <w:noProof/>
-          </w:rPr>
-          <w:t>17</w:t>
-        </w:r>
-      </w:fldSimple>
+      <w:r>
+        <w:fldChar w:fldCharType="begin"/>
+      </w:r>
+      <w:r>
+        <w:instrText xml:space="preserve"> SEQ Figure \* ARABIC </w:instrText>
+      </w:r>
+      <w:r>
+        <w:fldChar w:fldCharType="separate"/>
+      </w:r>
+      <w:r>
+        <w:rPr>
+          <w:noProof/>
+        </w:rPr>
+        <w:t>23</w:t>
+      </w:r>
+      <w:r>
+        <w:rPr>
+          <w:noProof/>
+        </w:rPr>
+        <w:fldChar w:fldCharType="end"/>
+      </w:r>
       <w:r>
         <w:t>: 4C window</w:t>
       </w:r>
@@ -3303,7 +4766,19 @@
         <w:t>Note:</w:t>
       </w:r>
       <w:r>
-        <w:t xml:space="preserve"> Associated table in database is article.</w:t>
+        <w:t xml:space="preserve"> </w:t>
+      </w:r>
+      <w:r>
+        <w:t>You can view a 4C from the ‘On Campus’ section of the menu on the font-end.</w:t>
+      </w:r>
+      <w:r>
+        <w:t xml:space="preserve"> </w:t>
+      </w:r>
+      <w:r>
+        <w:t>Associated table in database is article.</w:t>
+      </w:r>
+      <w:r>
+        <w:t xml:space="preserve"> </w:t>
       </w:r>
     </w:p>
     <w:p>
@@ -3333,7 +4808,7 @@
                     </pic:cNvPicPr>
                   </pic:nvPicPr>
                   <pic:blipFill>
-                    <a:blip r:embed="rId30" cstate="print">
+                    <a:blip r:embed="rId37" cstate="print">
                       <a:extLst>
                         <a:ext uri="{28A0092B-C50C-407E-A947-70E740481C1C}">
                           <a14:useLocalDpi xmlns:a14="http://schemas.microsoft.com/office/drawing/2010/main" val="0"/>
@@ -3372,20 +4847,958 @@
       <w:r>
         <w:t xml:space="preserve">Figure </w:t>
       </w:r>
-      <w:fldSimple w:instr=" SEQ Figure \* ARABIC ">
-        <w:r>
-          <w:rPr>
-            <w:noProof/>
-          </w:rPr>
-          <w:t>18</w:t>
-        </w:r>
-      </w:fldSimple>
+      <w:r>
+        <w:fldChar w:fldCharType="begin"/>
+      </w:r>
+      <w:r>
+        <w:instrText xml:space="preserve"> SEQ Figure \* ARABIC </w:instrText>
+      </w:r>
+      <w:r>
+        <w:fldChar w:fldCharType="separate"/>
+      </w:r>
+      <w:r>
+        <w:rPr>
+          <w:noProof/>
+        </w:rPr>
+        <w:t>24</w:t>
+      </w:r>
+      <w:r>
+        <w:rPr>
+          <w:noProof/>
+        </w:rPr>
+        <w:fldChar w:fldCharType="end"/>
+      </w:r>
       <w:r>
         <w:t>: Design Club page created using CMS</w:t>
       </w:r>
     </w:p>
+    <w:p>
+      <w:pPr>
+        <w:rPr>
+          <w:i/>
+          <w:iCs/>
+          <w:color w:val="44546A" w:themeColor="text2"/>
+          <w:sz w:val="18"/>
+          <w:szCs w:val="22"/>
+        </w:rPr>
+      </w:pPr>
+      <w:r>
+        <w:br w:type="page"/>
+      </w:r>
+    </w:p>
+    <w:p>
+      <w:pPr>
+        <w:pStyle w:val="Caption"/>
+        <w:rPr>
+          <w:rFonts w:ascii="Adobe Garamond Pro" w:hAnsi="Adobe Garamond Pro" w:cs="Times New Roman"/>
+          <w:i w:val="0"/>
+          <w:iCs w:val="0"/>
+          <w:color w:val="008080"/>
+          <w:sz w:val="200"/>
+          <w:szCs w:val="200"/>
+        </w:rPr>
+      </w:pPr>
+      <w:r>
+        <w:rPr>
+          <w:rFonts w:ascii="Segoe UI Black" w:hAnsi="Segoe UI Black" w:cs="Segoe UI"/>
+          <w:i w:val="0"/>
+          <w:iCs w:val="0"/>
+          <w:color w:val="auto"/>
+          <w:sz w:val="72"/>
+          <w:szCs w:val="72"/>
+        </w:rPr>
+        <w:lastRenderedPageBreak/>
+        <w:t>THANK YOU</w:t>
+      </w:r>
+      <w:r>
+        <w:rPr>
+          <w:rFonts w:ascii="Adobe Garamond Pro" w:hAnsi="Adobe Garamond Pro" w:cs="Times New Roman"/>
+          <w:i w:val="0"/>
+          <w:iCs w:val="0"/>
+          <w:color w:val="008080"/>
+          <w:sz w:val="200"/>
+          <w:szCs w:val="200"/>
+        </w:rPr>
+        <w:t>.</w:t>
+      </w:r>
+    </w:p>
+    <w:p>
+      <w:pPr>
+        <w:rPr>
+          <w:color w:val="000000" w:themeColor="text1"/>
+        </w:rPr>
+      </w:pPr>
+      <w:r>
+        <w:rPr>
+          <w:color w:val="000000" w:themeColor="text1"/>
+        </w:rPr>
+        <w:t xml:space="preserve">The website was developed internally as an </w:t>
+      </w:r>
+      <w:r>
+        <w:rPr>
+          <w:color w:val="000000" w:themeColor="text1"/>
+        </w:rPr>
+        <w:t xml:space="preserve">experiential </w:t>
+      </w:r>
+      <w:r>
+        <w:rPr>
+          <w:color w:val="000000" w:themeColor="text1"/>
+        </w:rPr>
+        <w:t xml:space="preserve">initiative by the Design Club of PEC. The design closely follows the PEC Design System used extensively by the club in their design works to give an overall consistent look. The first version of the rework was launched on April 2020 after a yearlong research, development, testing and refining process and the project’s vision saw a website system that is congruent with the essence of the institute and having a clean non-distractive </w:t>
+      </w:r>
+      <w:r>
+        <w:rPr>
+          <w:color w:val="000000" w:themeColor="text1"/>
+        </w:rPr>
+        <w:t>User I</w:t>
+      </w:r>
+      <w:r>
+        <w:rPr>
+          <w:color w:val="000000" w:themeColor="text1"/>
+        </w:rPr>
+        <w:t>nterface. The project consists of the ‘pec.edu CMS’ portal for staff</w:t>
+      </w:r>
+      <w:r>
+        <w:rPr>
+          <w:color w:val="000000" w:themeColor="text1"/>
+        </w:rPr>
+        <w:t>’s</w:t>
+      </w:r>
+      <w:r>
+        <w:rPr>
+          <w:color w:val="000000" w:themeColor="text1"/>
+        </w:rPr>
+        <w:t xml:space="preserve"> use that silently powers the dynamic updates on the front-end; and the main ‘pec.edu’ portal open to everyone. The team aims for perfection</w:t>
+      </w:r>
+      <w:r>
+        <w:rPr>
+          <w:color w:val="000000" w:themeColor="text1"/>
+        </w:rPr>
+        <w:t>; please</w:t>
+      </w:r>
+      <w:r>
+        <w:rPr>
+          <w:color w:val="000000" w:themeColor="text1"/>
+        </w:rPr>
+        <w:t xml:space="preserve"> feel free to drop any feedback or suggestion here (</w:t>
+      </w:r>
+      <w:r>
+        <w:rPr>
+          <w:color w:val="000000" w:themeColor="text1"/>
+        </w:rPr>
+        <w:t>link:’</w:t>
+      </w:r>
+      <w:r>
+        <w:rPr>
+          <w:color w:val="000000" w:themeColor="text1"/>
+        </w:rPr>
+        <w:t>../home/contact-us.html</w:t>
+      </w:r>
+      <w:r>
+        <w:rPr>
+          <w:color w:val="000000" w:themeColor="text1"/>
+        </w:rPr>
+        <w:t>’</w:t>
+      </w:r>
+      <w:r>
+        <w:rPr>
+          <w:color w:val="000000" w:themeColor="text1"/>
+        </w:rPr>
+        <w:t>).</w:t>
+      </w:r>
+    </w:p>
+    <w:p>
+      <w:pPr>
+        <w:rPr>
+          <w:color w:val="000000" w:themeColor="text1"/>
+        </w:rPr>
+      </w:pPr>
+      <w:r>
+        <w:rPr>
+          <w:color w:val="000000" w:themeColor="text1"/>
+        </w:rPr>
+        <w:t>Version 1.0.0.</w:t>
+      </w:r>
+    </w:p>
+    <w:p>
+      <w:pPr>
+        <w:rPr>
+          <w:color w:val="000000" w:themeColor="text1"/>
+        </w:rPr>
+      </w:pPr>
+      <w:r>
+        <w:rPr>
+          <w:color w:val="000000" w:themeColor="text1"/>
+        </w:rPr>
+        <w:t>Project Mentors</w:t>
+      </w:r>
+    </w:p>
+    <w:p>
+      <w:pPr>
+        <w:rPr>
+          <w:color w:val="000000" w:themeColor="text1"/>
+          <w:shd w:val="clear" w:color="auto" w:fill="FFFFFF"/>
+        </w:rPr>
+      </w:pPr>
+      <w:r>
+        <w:rPr>
+          <w:color w:val="000000" w:themeColor="text1"/>
+          <w:shd w:val="clear" w:color="auto" w:fill="FFFFFF"/>
+        </w:rPr>
+        <w:t>Dr. Ka. Selvaradjou, Department of Computer Science &amp; Engineering</w:t>
+      </w:r>
+    </w:p>
+    <w:p>
+      <w:pPr>
+        <w:rPr>
+          <w:color w:val="000000" w:themeColor="text1"/>
+          <w:shd w:val="clear" w:color="auto" w:fill="FFFFFF"/>
+        </w:rPr>
+      </w:pPr>
+      <w:r>
+        <w:rPr>
+          <w:color w:val="000000" w:themeColor="text1"/>
+        </w:rPr>
+        <w:t xml:space="preserve">Dr. </w:t>
+      </w:r>
+      <w:r>
+        <w:rPr>
+          <w:color w:val="000000" w:themeColor="text1"/>
+          <w:shd w:val="clear" w:color="auto" w:fill="FFFFFF"/>
+        </w:rPr>
+        <w:t>Shanthi Simon, Department of Humanities &amp; Social Sciences</w:t>
+      </w:r>
+    </w:p>
+    <w:p>
+      <w:pPr>
+        <w:rPr>
+          <w:color w:val="000000" w:themeColor="text1"/>
+        </w:rPr>
+      </w:pPr>
+      <w:r>
+        <w:rPr>
+          <w:color w:val="000000" w:themeColor="text1"/>
+        </w:rPr>
+        <w:t xml:space="preserve">Dr. K. </w:t>
+      </w:r>
+      <w:proofErr w:type="spellStart"/>
+      <w:r>
+        <w:rPr>
+          <w:color w:val="000000" w:themeColor="text1"/>
+        </w:rPr>
+        <w:t>Sathiyamurthy</w:t>
+      </w:r>
+      <w:proofErr w:type="spellEnd"/>
+      <w:r>
+        <w:rPr>
+          <w:color w:val="000000" w:themeColor="text1"/>
+        </w:rPr>
+        <w:t>, Department of Computer Science &amp; Engineering</w:t>
+      </w:r>
+    </w:p>
+    <w:p>
+      <w:pPr>
+        <w:rPr>
+          <w:color w:val="000000" w:themeColor="text1"/>
+        </w:rPr>
+      </w:pPr>
+    </w:p>
+    <w:p>
+      <w:pPr>
+        <w:rPr>
+          <w:color w:val="000000" w:themeColor="text1"/>
+        </w:rPr>
+      </w:pPr>
+      <w:r>
+        <w:rPr>
+          <w:color w:val="000000" w:themeColor="text1"/>
+        </w:rPr>
+        <w:t>Special Thanks</w:t>
+      </w:r>
+    </w:p>
+    <w:p>
+      <w:pPr>
+        <w:rPr>
+          <w:color w:val="000000" w:themeColor="text1"/>
+        </w:rPr>
+      </w:pPr>
+      <w:r>
+        <w:rPr>
+          <w:color w:val="000000" w:themeColor="text1"/>
+        </w:rPr>
+        <w:t xml:space="preserve">Dr. </w:t>
+      </w:r>
+      <w:r>
+        <w:rPr>
+          <w:color w:val="000000" w:themeColor="text1"/>
+        </w:rPr>
+        <w:t>S.</w:t>
+      </w:r>
+      <w:r>
+        <w:rPr>
+          <w:color w:val="000000" w:themeColor="text1"/>
+        </w:rPr>
+        <w:t xml:space="preserve"> </w:t>
+      </w:r>
+      <w:proofErr w:type="spellStart"/>
+      <w:r>
+        <w:rPr>
+          <w:color w:val="000000" w:themeColor="text1"/>
+        </w:rPr>
+        <w:t>Kothandaraman</w:t>
+      </w:r>
+      <w:proofErr w:type="spellEnd"/>
+      <w:r>
+        <w:rPr>
+          <w:color w:val="000000" w:themeColor="text1"/>
+        </w:rPr>
+        <w:t xml:space="preserve">, Principal </w:t>
+      </w:r>
+    </w:p>
+    <w:p>
+      <w:pPr>
+        <w:rPr>
+          <w:color w:val="000000" w:themeColor="text1"/>
+        </w:rPr>
+      </w:pPr>
+    </w:p>
+    <w:p>
+      <w:pPr>
+        <w:rPr>
+          <w:color w:val="000000" w:themeColor="text1"/>
+        </w:rPr>
+      </w:pPr>
+      <w:r>
+        <w:rPr>
+          <w:color w:val="000000" w:themeColor="text1"/>
+        </w:rPr>
+        <w:t>Project Core Team</w:t>
+      </w:r>
+    </w:p>
+    <w:p>
+      <w:pPr>
+        <w:ind w:left="720"/>
+        <w:rPr>
+          <w:color w:val="000000" w:themeColor="text1"/>
+        </w:rPr>
+      </w:pPr>
+      <w:r>
+        <w:rPr>
+          <w:color w:val="000000" w:themeColor="text1"/>
+        </w:rPr>
+        <w:t>Batch of 2020</w:t>
+      </w:r>
+    </w:p>
+    <w:p>
+      <w:pPr>
+        <w:ind w:left="1440"/>
+        <w:rPr>
+          <w:color w:val="000000" w:themeColor="text1"/>
+        </w:rPr>
+      </w:pPr>
+      <w:r>
+        <w:rPr>
+          <w:color w:val="000000" w:themeColor="text1"/>
+        </w:rPr>
+        <w:t>Rupam Chirom (CSE) – Scrum Master</w:t>
+      </w:r>
+    </w:p>
+    <w:p>
+      <w:pPr>
+        <w:ind w:left="1440"/>
+        <w:rPr>
+          <w:color w:val="000000" w:themeColor="text1"/>
+        </w:rPr>
+      </w:pPr>
+      <w:r>
+        <w:rPr>
+          <w:color w:val="000000" w:themeColor="text1"/>
+        </w:rPr>
+        <w:t>Purushottam Banerjee (CSE) - Back-end Lead</w:t>
+      </w:r>
+    </w:p>
+    <w:p>
+      <w:pPr>
+        <w:ind w:left="1440"/>
+        <w:rPr>
+          <w:color w:val="000000" w:themeColor="text1"/>
+        </w:rPr>
+      </w:pPr>
+      <w:r>
+        <w:rPr>
+          <w:color w:val="000000" w:themeColor="text1"/>
+        </w:rPr>
+        <w:t>Hari Kishore (CSE) – Front-end Lead</w:t>
+      </w:r>
+    </w:p>
+    <w:p>
+      <w:pPr>
+        <w:ind w:left="1440"/>
+        <w:rPr>
+          <w:color w:val="000000" w:themeColor="text1"/>
+        </w:rPr>
+      </w:pPr>
+      <w:r>
+        <w:rPr>
+          <w:color w:val="000000" w:themeColor="text1"/>
+        </w:rPr>
+        <w:t>RamVignesh B. (CSE) – Club Organization’s Chair</w:t>
+      </w:r>
+    </w:p>
+    <w:p>
+      <w:pPr>
+        <w:ind w:left="1440"/>
+        <w:rPr>
+          <w:color w:val="000000" w:themeColor="text1"/>
+        </w:rPr>
+      </w:pPr>
+      <w:r>
+        <w:rPr>
+          <w:color w:val="000000" w:themeColor="text1"/>
+        </w:rPr>
+        <w:t>Najmu Sehar Wani (Civil) – Club Operation’s Chair</w:t>
+      </w:r>
+    </w:p>
+    <w:p>
+      <w:pPr>
+        <w:ind w:left="1440"/>
+        <w:rPr>
+          <w:color w:val="000000" w:themeColor="text1"/>
+        </w:rPr>
+      </w:pPr>
+      <w:proofErr w:type="spellStart"/>
+      <w:r>
+        <w:rPr>
+          <w:color w:val="000000" w:themeColor="text1"/>
+        </w:rPr>
+        <w:t>RaviVarma</w:t>
+      </w:r>
+      <w:proofErr w:type="spellEnd"/>
+      <w:r>
+        <w:rPr>
+          <w:color w:val="000000" w:themeColor="text1"/>
+        </w:rPr>
+        <w:t xml:space="preserve"> (IT) – Media</w:t>
+      </w:r>
+    </w:p>
+    <w:p>
+      <w:pPr>
+        <w:ind w:left="1440"/>
+        <w:rPr>
+          <w:color w:val="000000" w:themeColor="text1"/>
+        </w:rPr>
+      </w:pPr>
+      <w:proofErr w:type="spellStart"/>
+      <w:r>
+        <w:rPr>
+          <w:color w:val="000000" w:themeColor="text1"/>
+        </w:rPr>
+        <w:lastRenderedPageBreak/>
+        <w:t>Subisha</w:t>
+      </w:r>
+      <w:proofErr w:type="spellEnd"/>
+      <w:r>
+        <w:rPr>
+          <w:color w:val="000000" w:themeColor="text1"/>
+        </w:rPr>
+        <w:t xml:space="preserve"> Ramesh (CSE) – Content</w:t>
+      </w:r>
+    </w:p>
+    <w:p>
+      <w:pPr>
+        <w:ind w:left="1440"/>
+        <w:rPr>
+          <w:color w:val="000000" w:themeColor="text1"/>
+        </w:rPr>
+      </w:pPr>
+      <w:r>
+        <w:rPr>
+          <w:color w:val="000000" w:themeColor="text1"/>
+        </w:rPr>
+        <w:t>Soundarya S. (CSE) - Content</w:t>
+      </w:r>
+    </w:p>
+    <w:p>
+      <w:pPr>
+        <w:ind w:left="720"/>
+        <w:rPr>
+          <w:color w:val="000000" w:themeColor="text1"/>
+        </w:rPr>
+      </w:pPr>
+      <w:r>
+        <w:rPr>
+          <w:color w:val="000000" w:themeColor="text1"/>
+        </w:rPr>
+        <w:t>Batch of 2021</w:t>
+      </w:r>
+    </w:p>
+    <w:p>
+      <w:pPr>
+        <w:ind w:left="1440"/>
+        <w:rPr>
+          <w:color w:val="000000" w:themeColor="text1"/>
+        </w:rPr>
+      </w:pPr>
+      <w:proofErr w:type="spellStart"/>
+      <w:r>
+        <w:rPr>
+          <w:color w:val="000000" w:themeColor="text1"/>
+        </w:rPr>
+        <w:t>Adharsh</w:t>
+      </w:r>
+      <w:proofErr w:type="spellEnd"/>
+      <w:r>
+        <w:rPr>
+          <w:color w:val="000000" w:themeColor="text1"/>
+        </w:rPr>
+        <w:t xml:space="preserve"> M (CSE) – Team Lead</w:t>
+      </w:r>
+    </w:p>
+    <w:p>
+      <w:pPr>
+        <w:ind w:left="1440"/>
+        <w:rPr>
+          <w:color w:val="000000" w:themeColor="text1"/>
+        </w:rPr>
+      </w:pPr>
+      <w:proofErr w:type="spellStart"/>
+      <w:r>
+        <w:rPr>
+          <w:color w:val="000000" w:themeColor="text1"/>
+        </w:rPr>
+        <w:t>Kadhirvel@Lokeshwaran</w:t>
+      </w:r>
+      <w:proofErr w:type="spellEnd"/>
+      <w:r>
+        <w:rPr>
+          <w:color w:val="000000" w:themeColor="text1"/>
+        </w:rPr>
+        <w:t xml:space="preserve"> K (CSE) – Team Lead</w:t>
+      </w:r>
+    </w:p>
+    <w:p>
+      <w:pPr>
+        <w:ind w:left="1440"/>
+        <w:rPr>
+          <w:color w:val="000000" w:themeColor="text1"/>
+        </w:rPr>
+      </w:pPr>
+      <w:r>
+        <w:rPr>
+          <w:color w:val="000000" w:themeColor="text1"/>
+        </w:rPr>
+        <w:t>Roopan Chakravarthy Rodin (CSE) – Team Lead</w:t>
+      </w:r>
+    </w:p>
+    <w:p>
+      <w:pPr>
+        <w:ind w:left="1440"/>
+        <w:rPr>
+          <w:color w:val="000000" w:themeColor="text1"/>
+        </w:rPr>
+      </w:pPr>
+      <w:r>
+        <w:rPr>
+          <w:color w:val="000000" w:themeColor="text1"/>
+        </w:rPr>
+        <w:t>Krishna Kumar Davuluri (CSE) – Team Lead</w:t>
+      </w:r>
+    </w:p>
+    <w:p>
+      <w:pPr>
+        <w:ind w:left="1440"/>
+        <w:rPr>
+          <w:color w:val="000000" w:themeColor="text1"/>
+        </w:rPr>
+      </w:pPr>
+      <w:r>
+        <w:rPr>
+          <w:color w:val="000000" w:themeColor="text1"/>
+        </w:rPr>
+        <w:t>Ranjeet Mishra (CSE) – Team Lead</w:t>
+      </w:r>
+    </w:p>
+    <w:p>
+      <w:pPr>
+        <w:ind w:left="1440"/>
+        <w:rPr>
+          <w:color w:val="000000" w:themeColor="text1"/>
+        </w:rPr>
+      </w:pPr>
+      <w:r>
+        <w:rPr>
+          <w:rFonts w:ascii="Arial" w:hAnsi="Arial" w:cs="Arial"/>
+          <w:color w:val="000000"/>
+          <w:sz w:val="20"/>
+          <w:szCs w:val="20"/>
+          <w:shd w:val="clear" w:color="auto" w:fill="FFFFFF"/>
+        </w:rPr>
+        <w:t xml:space="preserve">Raushan Kumar </w:t>
+      </w:r>
+      <w:r>
+        <w:rPr>
+          <w:color w:val="000000" w:themeColor="text1"/>
+        </w:rPr>
+        <w:t>(EEE) – Team Lead</w:t>
+      </w:r>
+    </w:p>
+    <w:p>
+      <w:pPr>
+        <w:rPr>
+          <w:color w:val="000000" w:themeColor="text1"/>
+        </w:rPr>
+      </w:pPr>
+    </w:p>
+    <w:p>
+      <w:pPr>
+        <w:rPr>
+          <w:color w:val="000000" w:themeColor="text1"/>
+        </w:rPr>
+      </w:pPr>
+      <w:r>
+        <w:rPr>
+          <w:color w:val="000000" w:themeColor="text1"/>
+        </w:rPr>
+        <w:t>Supporting Team</w:t>
+      </w:r>
+    </w:p>
+    <w:p>
+      <w:pPr>
+        <w:ind w:firstLine="720"/>
+        <w:rPr>
+          <w:color w:val="000000" w:themeColor="text1"/>
+        </w:rPr>
+      </w:pPr>
+      <w:r>
+        <w:rPr>
+          <w:color w:val="000000" w:themeColor="text1"/>
+        </w:rPr>
+        <w:t>Batch of 2020</w:t>
+      </w:r>
+    </w:p>
+    <w:p>
+      <w:pPr>
+        <w:ind w:left="1440"/>
+        <w:rPr>
+          <w:color w:val="000000" w:themeColor="text1"/>
+        </w:rPr>
+      </w:pPr>
+      <w:r>
+        <w:rPr>
+          <w:color w:val="000000" w:themeColor="text1"/>
+        </w:rPr>
+        <w:t xml:space="preserve">Hemaachandar R (Civil) – Club Joint Secretary </w:t>
+      </w:r>
+    </w:p>
+    <w:p>
+      <w:pPr>
+        <w:ind w:left="1440"/>
+        <w:rPr>
+          <w:color w:val="000000" w:themeColor="text1"/>
+        </w:rPr>
+      </w:pPr>
+      <w:proofErr w:type="spellStart"/>
+      <w:r>
+        <w:rPr>
+          <w:color w:val="000000" w:themeColor="text1"/>
+        </w:rPr>
+        <w:t>Chinta</w:t>
+      </w:r>
+      <w:proofErr w:type="spellEnd"/>
+      <w:r>
+        <w:rPr>
+          <w:color w:val="000000" w:themeColor="text1"/>
+        </w:rPr>
+        <w:t xml:space="preserve"> Sri Vishnu Koushik (CSE) – Development Sprint</w:t>
+      </w:r>
+    </w:p>
+    <w:p>
+      <w:pPr>
+        <w:ind w:left="1440"/>
+        <w:rPr>
+          <w:color w:val="000000" w:themeColor="text1"/>
+        </w:rPr>
+      </w:pPr>
+      <w:proofErr w:type="spellStart"/>
+      <w:r>
+        <w:rPr>
+          <w:color w:val="000000" w:themeColor="text1"/>
+        </w:rPr>
+        <w:t>Vasandakumar</w:t>
+      </w:r>
+      <w:proofErr w:type="spellEnd"/>
+      <w:r>
+        <w:rPr>
+          <w:color w:val="000000" w:themeColor="text1"/>
+        </w:rPr>
+        <w:t xml:space="preserve"> S (CSE) – Development Sprint</w:t>
+      </w:r>
+    </w:p>
+    <w:p>
+      <w:pPr>
+        <w:ind w:left="1440"/>
+        <w:rPr>
+          <w:color w:val="000000" w:themeColor="text1"/>
+        </w:rPr>
+      </w:pPr>
+      <w:r>
+        <w:rPr>
+          <w:color w:val="000000" w:themeColor="text1"/>
+        </w:rPr>
+        <w:t>Kumaran V (CSE) – Development Sprint</w:t>
+      </w:r>
+    </w:p>
+    <w:p>
+      <w:pPr>
+        <w:rPr>
+          <w:color w:val="000000" w:themeColor="text1"/>
+        </w:rPr>
+      </w:pPr>
+      <w:r>
+        <w:rPr>
+          <w:color w:val="000000" w:themeColor="text1"/>
+        </w:rPr>
+        <w:tab/>
+        <w:t>Batch of 2021</w:t>
+      </w:r>
+    </w:p>
+    <w:p>
+      <w:pPr>
+        <w:ind w:left="1440"/>
+        <w:rPr>
+          <w:rFonts w:ascii="Arial" w:hAnsi="Arial" w:cs="Arial"/>
+          <w:color w:val="000000"/>
+          <w:sz w:val="20"/>
+          <w:szCs w:val="20"/>
+          <w:shd w:val="clear" w:color="auto" w:fill="FFFFFF"/>
+        </w:rPr>
+      </w:pPr>
+      <w:r>
+        <w:rPr>
+          <w:rFonts w:ascii="Arial" w:hAnsi="Arial" w:cs="Arial"/>
+          <w:color w:val="000000"/>
+          <w:sz w:val="20"/>
+          <w:szCs w:val="20"/>
+          <w:shd w:val="clear" w:color="auto" w:fill="FFFFFF"/>
+        </w:rPr>
+        <w:t>Moses M (CSE) - Team member</w:t>
+      </w:r>
+    </w:p>
+    <w:p>
+      <w:pPr>
+        <w:ind w:left="1440"/>
+        <w:rPr>
+          <w:rFonts w:ascii="Arial" w:hAnsi="Arial" w:cs="Arial"/>
+          <w:color w:val="000000"/>
+          <w:sz w:val="20"/>
+          <w:szCs w:val="20"/>
+          <w:shd w:val="clear" w:color="auto" w:fill="FFFFFF"/>
+        </w:rPr>
+      </w:pPr>
+      <w:r>
+        <w:rPr>
+          <w:rFonts w:ascii="Arial" w:hAnsi="Arial" w:cs="Arial"/>
+          <w:color w:val="000000"/>
+          <w:sz w:val="20"/>
+          <w:szCs w:val="20"/>
+          <w:shd w:val="clear" w:color="auto" w:fill="FFFFFF"/>
+        </w:rPr>
+        <w:t>Gayathri A (CSE) - Team member</w:t>
+      </w:r>
+      <w:bookmarkStart w:id="19" w:name="_GoBack"/>
+      <w:bookmarkEnd w:id="19"/>
+    </w:p>
+    <w:p>
+      <w:pPr>
+        <w:ind w:left="1440"/>
+        <w:rPr>
+          <w:rFonts w:ascii="Arial" w:hAnsi="Arial" w:cs="Arial"/>
+          <w:color w:val="000000"/>
+          <w:sz w:val="20"/>
+          <w:szCs w:val="20"/>
+          <w:shd w:val="clear" w:color="auto" w:fill="FFFFFF"/>
+        </w:rPr>
+      </w:pPr>
+      <w:r>
+        <w:rPr>
+          <w:rFonts w:ascii="Arial" w:hAnsi="Arial" w:cs="Arial"/>
+          <w:color w:val="000000"/>
+          <w:sz w:val="20"/>
+          <w:szCs w:val="20"/>
+          <w:shd w:val="clear" w:color="auto" w:fill="FFFFFF"/>
+        </w:rPr>
+        <w:t>Seran R (CSE) - Team member</w:t>
+      </w:r>
+    </w:p>
+    <w:p>
+      <w:pPr>
+        <w:ind w:left="1440"/>
+        <w:rPr>
+          <w:rFonts w:ascii="Arial" w:hAnsi="Arial" w:cs="Arial"/>
+          <w:color w:val="000000"/>
+          <w:sz w:val="20"/>
+          <w:szCs w:val="20"/>
+          <w:shd w:val="clear" w:color="auto" w:fill="FFFFFF"/>
+        </w:rPr>
+      </w:pPr>
+      <w:r>
+        <w:rPr>
+          <w:rFonts w:ascii="Arial" w:hAnsi="Arial" w:cs="Arial"/>
+          <w:color w:val="000000"/>
+          <w:sz w:val="20"/>
+          <w:szCs w:val="20"/>
+          <w:shd w:val="clear" w:color="auto" w:fill="FFFFFF"/>
+        </w:rPr>
+        <w:t>Deepika R (CSE) - Team member</w:t>
+      </w:r>
+    </w:p>
+    <w:p>
+      <w:pPr>
+        <w:ind w:left="1440"/>
+        <w:rPr>
+          <w:rFonts w:ascii="Arial" w:hAnsi="Arial" w:cs="Arial"/>
+          <w:color w:val="000000"/>
+          <w:sz w:val="20"/>
+          <w:szCs w:val="20"/>
+          <w:shd w:val="clear" w:color="auto" w:fill="FFFFFF"/>
+        </w:rPr>
+      </w:pPr>
+      <w:r>
+        <w:rPr>
+          <w:rFonts w:ascii="Arial" w:hAnsi="Arial" w:cs="Arial"/>
+          <w:color w:val="000000"/>
+          <w:sz w:val="20"/>
+          <w:szCs w:val="20"/>
+          <w:shd w:val="clear" w:color="auto" w:fill="FFFFFF"/>
+        </w:rPr>
+        <w:t>Shifa K (CSE) - Team member</w:t>
+      </w:r>
+    </w:p>
+    <w:p>
+      <w:pPr>
+        <w:ind w:left="1440"/>
+        <w:rPr>
+          <w:rFonts w:ascii="Arial" w:hAnsi="Arial" w:cs="Arial"/>
+          <w:color w:val="000000"/>
+          <w:sz w:val="20"/>
+          <w:szCs w:val="20"/>
+          <w:shd w:val="clear" w:color="auto" w:fill="FFFFFF"/>
+        </w:rPr>
+      </w:pPr>
+      <w:r>
+        <w:rPr>
+          <w:rFonts w:ascii="Arial" w:hAnsi="Arial" w:cs="Arial"/>
+          <w:color w:val="000000"/>
+          <w:sz w:val="20"/>
+          <w:szCs w:val="20"/>
+          <w:shd w:val="clear" w:color="auto" w:fill="FFFFFF"/>
+        </w:rPr>
+        <w:t>Shafreena S (CSE) - Team member</w:t>
+      </w:r>
+    </w:p>
+    <w:p>
+      <w:pPr>
+        <w:ind w:left="1440"/>
+        <w:rPr>
+          <w:rFonts w:ascii="Arial" w:hAnsi="Arial" w:cs="Arial"/>
+          <w:color w:val="000000"/>
+          <w:sz w:val="20"/>
+          <w:szCs w:val="20"/>
+          <w:shd w:val="clear" w:color="auto" w:fill="FFFFFF"/>
+        </w:rPr>
+      </w:pPr>
+      <w:r>
+        <w:rPr>
+          <w:rFonts w:ascii="Arial" w:hAnsi="Arial" w:cs="Arial"/>
+          <w:color w:val="000000"/>
+          <w:sz w:val="20"/>
+          <w:szCs w:val="20"/>
+          <w:shd w:val="clear" w:color="auto" w:fill="FFFFFF"/>
+        </w:rPr>
+        <w:t>Swetha S (CSE) - Team member</w:t>
+      </w:r>
+    </w:p>
+    <w:p>
+      <w:pPr>
+        <w:ind w:left="1440"/>
+        <w:rPr>
+          <w:rFonts w:ascii="Arial" w:hAnsi="Arial" w:cs="Arial"/>
+          <w:color w:val="000000"/>
+          <w:sz w:val="20"/>
+          <w:szCs w:val="20"/>
+          <w:shd w:val="clear" w:color="auto" w:fill="FFFFFF"/>
+        </w:rPr>
+      </w:pPr>
+      <w:proofErr w:type="spellStart"/>
+      <w:r>
+        <w:rPr>
+          <w:rFonts w:ascii="Arial" w:hAnsi="Arial" w:cs="Arial"/>
+          <w:color w:val="000000"/>
+          <w:sz w:val="20"/>
+          <w:szCs w:val="20"/>
+          <w:shd w:val="clear" w:color="auto" w:fill="FFFFFF"/>
+        </w:rPr>
+        <w:t>Divyarupakala</w:t>
+      </w:r>
+      <w:proofErr w:type="spellEnd"/>
+      <w:r>
+        <w:rPr>
+          <w:rFonts w:ascii="Arial" w:hAnsi="Arial" w:cs="Arial"/>
+          <w:color w:val="000000"/>
+          <w:sz w:val="20"/>
+          <w:szCs w:val="20"/>
+          <w:shd w:val="clear" w:color="auto" w:fill="FFFFFF"/>
+        </w:rPr>
+        <w:t xml:space="preserve"> D (CSE) - Team member</w:t>
+      </w:r>
+    </w:p>
+    <w:p>
+      <w:pPr>
+        <w:ind w:left="1440"/>
+        <w:rPr>
+          <w:rFonts w:ascii="Arial" w:hAnsi="Arial" w:cs="Arial"/>
+          <w:color w:val="000000"/>
+          <w:sz w:val="20"/>
+          <w:szCs w:val="20"/>
+          <w:shd w:val="clear" w:color="auto" w:fill="FFFFFF"/>
+        </w:rPr>
+      </w:pPr>
+      <w:r>
+        <w:rPr>
+          <w:rFonts w:ascii="Arial" w:hAnsi="Arial" w:cs="Arial"/>
+          <w:color w:val="000000"/>
+          <w:sz w:val="20"/>
+          <w:szCs w:val="20"/>
+          <w:shd w:val="clear" w:color="auto" w:fill="FFFFFF"/>
+        </w:rPr>
+        <w:t>Hema M (CSE) - Team member</w:t>
+      </w:r>
+    </w:p>
+    <w:p>
+      <w:pPr>
+        <w:ind w:left="1440"/>
+        <w:rPr>
+          <w:rFonts w:ascii="Arial" w:hAnsi="Arial" w:cs="Arial"/>
+          <w:color w:val="000000"/>
+          <w:sz w:val="20"/>
+          <w:szCs w:val="20"/>
+          <w:shd w:val="clear" w:color="auto" w:fill="FFFFFF"/>
+        </w:rPr>
+      </w:pPr>
+      <w:r>
+        <w:rPr>
+          <w:rFonts w:ascii="Arial" w:hAnsi="Arial" w:cs="Arial"/>
+          <w:color w:val="000000"/>
+          <w:sz w:val="20"/>
+          <w:szCs w:val="20"/>
+          <w:shd w:val="clear" w:color="auto" w:fill="FFFFFF"/>
+        </w:rPr>
+        <w:t>Roshini T S (CSE) - Team member</w:t>
+      </w:r>
+    </w:p>
+    <w:p/>
     <w:sectPr>
-      <w:footerReference w:type="default" r:id="rId31"/>
+      <w:footerReference w:type="default" r:id="rId38"/>
       <w:pgSz w:w="12240" w:h="15840"/>
       <w:pgMar w:top="1440" w:right="1440" w:bottom="1440" w:left="1440" w:header="720" w:footer="0" w:gutter="0"/>
       <w:cols w:space="720"/>
@@ -3517,7 +5930,7 @@
         <w:footnoteRef/>
       </w:r>
       <w:r>
-        <w:t xml:space="preserve"> 4Cs refer to Cells/Clubs/Committees/Chapters collectively.</w:t>
+        <w:t xml:space="preserve"> 4Cs refers to Cells/Clubs/Committees/Chapters collectively.</w:t>
       </w:r>
     </w:p>
   </w:footnote>
@@ -3744,6 +6157,7 @@
     <w:lsdException w:name="HTML Sample" w:semiHidden="1" w:unhideWhenUsed="1"/>
     <w:lsdException w:name="HTML Typewriter" w:semiHidden="1" w:unhideWhenUsed="1"/>
     <w:lsdException w:name="HTML Variable" w:semiHidden="1" w:unhideWhenUsed="1"/>
+    <w:lsdException w:name="Normal Table" w:semiHidden="1" w:unhideWhenUsed="1"/>
     <w:lsdException w:name="annotation subject" w:semiHidden="1" w:unhideWhenUsed="1"/>
     <w:lsdException w:name="No List" w:semiHidden="1" w:unhideWhenUsed="1"/>
     <w:lsdException w:name="Outline List 1" w:semiHidden="1" w:unhideWhenUsed="1"/>
@@ -3790,8 +6204,10 @@
     <w:lsdException w:name="Table Subtle 2" w:semiHidden="1" w:unhideWhenUsed="1"/>
     <w:lsdException w:name="Table Web 1" w:semiHidden="1" w:unhideWhenUsed="1"/>
     <w:lsdException w:name="Table Web 2" w:semiHidden="1" w:unhideWhenUsed="1"/>
+    <w:lsdException w:name="Table Web 3" w:semiHidden="1" w:unhideWhenUsed="1"/>
     <w:lsdException w:name="Balloon Text" w:semiHidden="1" w:unhideWhenUsed="1"/>
     <w:lsdException w:name="Table Grid" w:uiPriority="39"/>
+    <w:lsdException w:name="Table Theme" w:semiHidden="1" w:unhideWhenUsed="1"/>
     <w:lsdException w:name="Placeholder Text" w:semiHidden="1"/>
     <w:lsdException w:name="No Spacing" w:uiPriority="1" w:qFormat="1"/>
     <w:lsdException w:name="Light Shading" w:uiPriority="60"/>
@@ -4016,6 +6432,7 @@
   <w:style w:type="paragraph" w:default="1" w:styleId="Normal">
     <w:name w:val="Normal"/>
     <w:qFormat/>
+    <w:rsid w:val="00534BB8"/>
     <w:rPr>
       <w:rFonts w:cs="Vrinda"/>
     </w:rPr>
@@ -4656,7 +7073,7 @@
 </file>
 
 <file path=customXml/itemProps1.xml><?xml version="1.0" encoding="utf-8"?>
-<ds:datastoreItem xmlns:ds="http://schemas.openxmlformats.org/officeDocument/2006/customXml" ds:itemID="{DDB180E0-6176-4766-B286-9F6C3960D178}">
+<ds:datastoreItem xmlns:ds="http://schemas.openxmlformats.org/officeDocument/2006/customXml" ds:itemID="{EC8C9196-C44F-4D10-9C5F-8B549D83A29D}">
   <ds:schemaRefs>
     <ds:schemaRef ds:uri="http://schemas.openxmlformats.org/officeDocument/2006/bibliography"/>
   </ds:schemaRefs>

</xml_diff>

<commit_message>
milestone: cms handbook v1.0 April 2020
</commit_message>
<xml_diff>
--- a/files/cms-helpbook.docx
+++ b/files/cms-helpbook.docx
@@ -1709,14 +1709,27 @@
       <w:r>
         <w:t xml:space="preserve">Figure </w:t>
       </w:r>
-      <w:fldSimple w:instr=" SEQ Figure \* ARABIC ">
-        <w:r>
-          <w:rPr>
-            <w:noProof/>
-          </w:rPr>
-          <w:t>1</w:t>
-        </w:r>
-      </w:fldSimple>
+      <w:r>
+        <w:fldChar w:fldCharType="begin"/>
+      </w:r>
+      <w:r>
+        <w:instrText xml:space="preserve"> SEQ Figure \* ARABIC </w:instrText>
+      </w:r>
+      <w:r>
+        <w:fldChar w:fldCharType="separate"/>
+      </w:r>
+      <w:r>
+        <w:rPr>
+          <w:noProof/>
+        </w:rPr>
+        <w:t>1</w:t>
+      </w:r>
+      <w:r>
+        <w:rPr>
+          <w:noProof/>
+        </w:rPr>
+        <w:fldChar w:fldCharType="end"/>
+      </w:r>
       <w:r>
         <w:t>: Login portal</w:t>
       </w:r>
@@ -1858,14 +1871,27 @@
                             <w:r>
                               <w:t xml:space="preserve">Figure </w:t>
                             </w:r>
-                            <w:fldSimple w:instr=" SEQ Figure \* ARABIC ">
-                              <w:r>
-                                <w:rPr>
-                                  <w:noProof/>
-                                </w:rPr>
-                                <w:t>2</w:t>
-                              </w:r>
-                            </w:fldSimple>
+                            <w:r>
+                              <w:fldChar w:fldCharType="begin"/>
+                            </w:r>
+                            <w:r>
+                              <w:instrText xml:space="preserve"> SEQ Figure \* ARABIC </w:instrText>
+                            </w:r>
+                            <w:r>
+                              <w:fldChar w:fldCharType="separate"/>
+                            </w:r>
+                            <w:r>
+                              <w:rPr>
+                                <w:noProof/>
+                              </w:rPr>
+                              <w:t>2</w:t>
+                            </w:r>
+                            <w:r>
+                              <w:rPr>
+                                <w:noProof/>
+                              </w:rPr>
+                              <w:fldChar w:fldCharType="end"/>
+                            </w:r>
                             <w:r>
                               <w:t>: OTP page</w:t>
                             </w:r>
@@ -2123,14 +2149,27 @@
       <w:r>
         <w:t xml:space="preserve">Figure </w:t>
       </w:r>
-      <w:fldSimple w:instr=" SEQ Figure \* ARABIC ">
-        <w:r>
-          <w:rPr>
-            <w:noProof/>
-          </w:rPr>
-          <w:t>3</w:t>
-        </w:r>
-      </w:fldSimple>
+      <w:r>
+        <w:fldChar w:fldCharType="begin"/>
+      </w:r>
+      <w:r>
+        <w:instrText xml:space="preserve"> SEQ Figure \* ARABIC </w:instrText>
+      </w:r>
+      <w:r>
+        <w:fldChar w:fldCharType="separate"/>
+      </w:r>
+      <w:r>
+        <w:rPr>
+          <w:noProof/>
+        </w:rPr>
+        <w:t>3</w:t>
+      </w:r>
+      <w:r>
+        <w:rPr>
+          <w:noProof/>
+        </w:rPr>
+        <w:fldChar w:fldCharType="end"/>
+      </w:r>
       <w:r>
         <w:t>: Fields in login table</w:t>
       </w:r>
@@ -2187,14 +2226,27 @@
       <w:r>
         <w:t xml:space="preserve">Figure </w:t>
       </w:r>
-      <w:fldSimple w:instr=" SEQ Figure \* ARABIC ">
-        <w:r>
-          <w:rPr>
-            <w:noProof/>
-          </w:rPr>
-          <w:t>4</w:t>
-        </w:r>
-      </w:fldSimple>
+      <w:r>
+        <w:fldChar w:fldCharType="begin"/>
+      </w:r>
+      <w:r>
+        <w:instrText xml:space="preserve"> SEQ Figure \* ARABIC </w:instrText>
+      </w:r>
+      <w:r>
+        <w:fldChar w:fldCharType="separate"/>
+      </w:r>
+      <w:r>
+        <w:rPr>
+          <w:noProof/>
+        </w:rPr>
+        <w:t>4</w:t>
+      </w:r>
+      <w:r>
+        <w:rPr>
+          <w:noProof/>
+        </w:rPr>
+        <w:fldChar w:fldCharType="end"/>
+      </w:r>
       <w:r>
         <w:t>: Fields in role table</w:t>
       </w:r>
@@ -2310,14 +2362,27 @@
       <w:r>
         <w:t xml:space="preserve">Figure </w:t>
       </w:r>
-      <w:fldSimple w:instr=" SEQ Figure \* ARABIC ">
-        <w:r>
-          <w:rPr>
-            <w:noProof/>
-          </w:rPr>
-          <w:t>5</w:t>
-        </w:r>
-      </w:fldSimple>
+      <w:r>
+        <w:fldChar w:fldCharType="begin"/>
+      </w:r>
+      <w:r>
+        <w:instrText xml:space="preserve"> SEQ Figure \* ARABIC </w:instrText>
+      </w:r>
+      <w:r>
+        <w:fldChar w:fldCharType="separate"/>
+      </w:r>
+      <w:r>
+        <w:rPr>
+          <w:noProof/>
+        </w:rPr>
+        <w:t>5</w:t>
+      </w:r>
+      <w:r>
+        <w:rPr>
+          <w:noProof/>
+        </w:rPr>
+        <w:fldChar w:fldCharType="end"/>
+      </w:r>
       <w:r>
         <w:t>: Adding a faculty</w:t>
       </w:r>
@@ -2344,7 +2409,15 @@
         <w:t xml:space="preserve"> </w:t>
       </w:r>
       <w:r>
-        <w:t xml:space="preserve">This will add the faculty to the login table (for cms login) and basic_faculty_info (for department view) table. </w:t>
+        <w:t xml:space="preserve">This will add the faculty to the login table (for cms login) and </w:t>
+      </w:r>
+      <w:proofErr w:type="spellStart"/>
+      <w:r>
+        <w:t>basic_faculty_info</w:t>
+      </w:r>
+      <w:proofErr w:type="spellEnd"/>
+      <w:r>
+        <w:t xml:space="preserve"> (for department view) table. </w:t>
       </w:r>
       <w:r>
         <w:t>In case the</w:t>
@@ -2353,7 +2426,15 @@
         <w:t xml:space="preserve"> faculty</w:t>
       </w:r>
       <w:r>
-        <w:t xml:space="preserve"> name is to be changed (e.g. Ashok -&gt; Dr. Ashok) please visit the basic_faculty_info table and change the name there. </w:t>
+        <w:t xml:space="preserve"> name is to be changed (e.g. Ashok -&gt; Dr. Ashok) please visit the </w:t>
+      </w:r>
+      <w:proofErr w:type="spellStart"/>
+      <w:r>
+        <w:t>basic_faculty_info</w:t>
+      </w:r>
+      <w:proofErr w:type="spellEnd"/>
+      <w:r>
+        <w:t xml:space="preserve"> table and change the name there. </w:t>
       </w:r>
       <w:r>
         <w:t>You may delete faculty access for a particular faculty from ‘Faculty Access List’ option.</w:t>
@@ -2362,15 +2443,18 @@
         <w:t xml:space="preserve"> It will delete the access rights</w:t>
       </w:r>
       <w:r>
-        <w:t xml:space="preserve"> (login table</w:t>
-      </w:r>
-      <w:bookmarkStart w:id="4" w:name="_GoBack"/>
-      <w:bookmarkEnd w:id="4"/>
-      <w:r>
-        <w:t>)</w:t>
-      </w:r>
-      <w:r>
-        <w:t xml:space="preserve"> only. The profile stays in the basic_faculty_info table.</w:t>
+        <w:t xml:space="preserve"> (login table)</w:t>
+      </w:r>
+      <w:r>
+        <w:t xml:space="preserve"> only. The profile stays in the </w:t>
+      </w:r>
+      <w:proofErr w:type="spellStart"/>
+      <w:r>
+        <w:t>basic_faculty_info</w:t>
+      </w:r>
+      <w:proofErr w:type="spellEnd"/>
+      <w:r>
+        <w:t xml:space="preserve"> table.</w:t>
       </w:r>
       <w:r>
         <w:br/>
@@ -2443,14 +2527,27 @@
       <w:r>
         <w:t xml:space="preserve">Figure </w:t>
       </w:r>
-      <w:fldSimple w:instr=" SEQ Figure \* ARABIC ">
-        <w:r>
-          <w:rPr>
-            <w:noProof/>
-          </w:rPr>
-          <w:t>6</w:t>
-        </w:r>
-      </w:fldSimple>
+      <w:r>
+        <w:fldChar w:fldCharType="begin"/>
+      </w:r>
+      <w:r>
+        <w:instrText xml:space="preserve"> SEQ Figure \* ARABIC </w:instrText>
+      </w:r>
+      <w:r>
+        <w:fldChar w:fldCharType="separate"/>
+      </w:r>
+      <w:r>
+        <w:rPr>
+          <w:noProof/>
+        </w:rPr>
+        <w:t>6</w:t>
+      </w:r>
+      <w:r>
+        <w:rPr>
+          <w:noProof/>
+        </w:rPr>
+        <w:fldChar w:fldCharType="end"/>
+      </w:r>
       <w:r>
         <w:t>: Faculty card by default</w:t>
       </w:r>
@@ -2463,11 +2560,11 @@
       <w:pPr>
         <w:pStyle w:val="Heading2"/>
       </w:pPr>
-      <w:bookmarkStart w:id="5" w:name="_Toc36548986"/>
+      <w:bookmarkStart w:id="4" w:name="_Toc36548986"/>
       <w:r>
         <w:t>Adding a department HOD</w:t>
       </w:r>
-      <w:bookmarkEnd w:id="5"/>
+      <w:bookmarkEnd w:id="4"/>
     </w:p>
     <w:p>
       <w:pPr>
@@ -2521,14 +2618,27 @@
       <w:r>
         <w:t xml:space="preserve">Figure </w:t>
       </w:r>
-      <w:fldSimple w:instr=" SEQ Figure \* ARABIC ">
-        <w:r>
-          <w:rPr>
-            <w:noProof/>
-          </w:rPr>
-          <w:t>7</w:t>
-        </w:r>
-      </w:fldSimple>
+      <w:r>
+        <w:fldChar w:fldCharType="begin"/>
+      </w:r>
+      <w:r>
+        <w:instrText xml:space="preserve"> SEQ Figure \* ARABIC </w:instrText>
+      </w:r>
+      <w:r>
+        <w:fldChar w:fldCharType="separate"/>
+      </w:r>
+      <w:r>
+        <w:rPr>
+          <w:noProof/>
+        </w:rPr>
+        <w:t>7</w:t>
+      </w:r>
+      <w:r>
+        <w:rPr>
+          <w:noProof/>
+        </w:rPr>
+        <w:fldChar w:fldCharType="end"/>
+      </w:r>
       <w:r>
         <w:t>: Adding HOD</w:t>
       </w:r>
@@ -2552,7 +2662,15 @@
         <w:t xml:space="preserve"> A department HOD has the additional option of adding staffs of the department from the Faculty login console.</w:t>
       </w:r>
       <w:r>
-        <w:t xml:space="preserve"> The tables associated are login and role directly and basic_faculty_info indirectly.</w:t>
+        <w:t xml:space="preserve"> The tables associated are login and role directly and </w:t>
+      </w:r>
+      <w:proofErr w:type="spellStart"/>
+      <w:r>
+        <w:t>basic_faculty_info</w:t>
+      </w:r>
+      <w:proofErr w:type="spellEnd"/>
+      <w:r>
+        <w:t xml:space="preserve"> indirectly.</w:t>
       </w:r>
       <w:r>
         <w:t xml:space="preserve"> You may delete a HOD from ‘View Roles’ option.</w:t>
@@ -2563,12 +2681,12 @@
       <w:pPr>
         <w:pStyle w:val="Heading2"/>
       </w:pPr>
-      <w:bookmarkStart w:id="6" w:name="_Toc36548987"/>
+      <w:bookmarkStart w:id="5" w:name="_Toc36548987"/>
       <w:r>
         <w:lastRenderedPageBreak/>
         <w:t>Adding a 4C convener</w:t>
       </w:r>
-      <w:bookmarkEnd w:id="6"/>
+      <w:bookmarkEnd w:id="5"/>
     </w:p>
     <w:p>
       <w:r>
@@ -2627,14 +2745,27 @@
       <w:r>
         <w:t xml:space="preserve">Figure </w:t>
       </w:r>
-      <w:fldSimple w:instr=" SEQ Figure \* ARABIC ">
-        <w:r>
-          <w:rPr>
-            <w:noProof/>
-          </w:rPr>
-          <w:t>8</w:t>
-        </w:r>
-      </w:fldSimple>
+      <w:r>
+        <w:fldChar w:fldCharType="begin"/>
+      </w:r>
+      <w:r>
+        <w:instrText xml:space="preserve"> SEQ Figure \* ARABIC </w:instrText>
+      </w:r>
+      <w:r>
+        <w:fldChar w:fldCharType="separate"/>
+      </w:r>
+      <w:r>
+        <w:rPr>
+          <w:noProof/>
+        </w:rPr>
+        <w:t>8</w:t>
+      </w:r>
+      <w:r>
+        <w:rPr>
+          <w:noProof/>
+        </w:rPr>
+        <w:fldChar w:fldCharType="end"/>
+      </w:r>
       <w:r>
         <w:t>: Add role panel</w:t>
       </w:r>
@@ -2687,11 +2818,11 @@
       <w:pPr>
         <w:pStyle w:val="Heading2"/>
       </w:pPr>
-      <w:bookmarkStart w:id="7" w:name="_Toc36548988"/>
+      <w:bookmarkStart w:id="6" w:name="_Toc36548988"/>
       <w:r>
         <w:t>Adding a Webhander</w:t>
       </w:r>
-      <w:bookmarkEnd w:id="7"/>
+      <w:bookmarkEnd w:id="6"/>
     </w:p>
     <w:p>
       <w:r>
@@ -2734,12 +2865,12 @@
       <w:pPr>
         <w:pStyle w:val="Heading2"/>
       </w:pPr>
-      <w:bookmarkStart w:id="8" w:name="_Toc36548989"/>
+      <w:bookmarkStart w:id="7" w:name="_Toc36548989"/>
       <w:r>
         <w:lastRenderedPageBreak/>
         <w:t>Adding a Memo</w:t>
       </w:r>
-      <w:bookmarkEnd w:id="8"/>
+      <w:bookmarkEnd w:id="7"/>
     </w:p>
     <w:p>
       <w:pPr>
@@ -2793,14 +2924,27 @@
       <w:r>
         <w:t xml:space="preserve">Figure </w:t>
       </w:r>
-      <w:fldSimple w:instr=" SEQ Figure \* ARABIC ">
-        <w:r>
-          <w:rPr>
-            <w:noProof/>
-          </w:rPr>
-          <w:t>9</w:t>
-        </w:r>
-      </w:fldSimple>
+      <w:r>
+        <w:fldChar w:fldCharType="begin"/>
+      </w:r>
+      <w:r>
+        <w:instrText xml:space="preserve"> SEQ Figure \* ARABIC </w:instrText>
+      </w:r>
+      <w:r>
+        <w:fldChar w:fldCharType="separate"/>
+      </w:r>
+      <w:r>
+        <w:rPr>
+          <w:noProof/>
+        </w:rPr>
+        <w:t>9</w:t>
+      </w:r>
+      <w:r>
+        <w:rPr>
+          <w:noProof/>
+        </w:rPr>
+        <w:fldChar w:fldCharType="end"/>
+      </w:r>
       <w:r>
         <w:t>: Add memo panel</w:t>
       </w:r>
@@ -2819,7 +2963,17 @@
         <w:t xml:space="preserve"> Enter one word descriptions </w:t>
       </w:r>
       <w:r>
-        <w:t>separated by a comma (e.g. Holiday,Half-Day)</w:t>
+        <w:t xml:space="preserve">separated by a comma (e.g. </w:t>
+      </w:r>
+      <w:proofErr w:type="spellStart"/>
+      <w:proofErr w:type="gramStart"/>
+      <w:r>
+        <w:t>Holiday,Half</w:t>
+      </w:r>
+      <w:proofErr w:type="spellEnd"/>
+      <w:proofErr w:type="gramEnd"/>
+      <w:r>
+        <w:t>-Day)</w:t>
       </w:r>
       <w:r>
         <w:t xml:space="preserve"> </w:t>
@@ -3012,51 +3166,51 @@
       <w:r>
         <w:t xml:space="preserve">Figure </w:t>
       </w:r>
-      <w:r>
-        <w:fldChar w:fldCharType="begin"/>
-      </w:r>
-      <w:r>
-        <w:instrText xml:space="preserve"> SEQ Figure \* ARABIC </w:instrText>
-      </w:r>
-      <w:r>
-        <w:fldChar w:fldCharType="separate"/>
-      </w:r>
-      <w:r>
-        <w:rPr>
-          <w:noProof/>
-        </w:rPr>
-        <w:t>10</w:t>
-      </w:r>
-      <w:r>
-        <w:rPr>
-          <w:noProof/>
-        </w:rPr>
-        <w:fldChar w:fldCharType="end"/>
-      </w:r>
-      <w:r>
-        <w:t>: A memo upload request</w:t>
-      </w:r>
-    </w:p>
-    <w:p>
-      <w:pPr>
-        <w:keepNext/>
-      </w:pPr>
-    </w:p>
-    <w:p>
-      <w:pPr>
-        <w:pStyle w:val="Caption"/>
-      </w:pPr>
-      <w:r>
-        <w:t xml:space="preserve">Figure </w:t>
-      </w:r>
       <w:fldSimple w:instr=" SEQ Figure \* ARABIC ">
         <w:r>
           <w:rPr>
             <w:noProof/>
           </w:rPr>
-          <w:t>11</w:t>
+          <w:t>10</w:t>
         </w:r>
       </w:fldSimple>
+      <w:r>
+        <w:t>: A memo upload request</w:t>
+      </w:r>
+    </w:p>
+    <w:p>
+      <w:pPr>
+        <w:keepNext/>
+      </w:pPr>
+    </w:p>
+    <w:p>
+      <w:pPr>
+        <w:pStyle w:val="Caption"/>
+      </w:pPr>
+      <w:r>
+        <w:t xml:space="preserve">Figure </w:t>
+      </w:r>
+      <w:r>
+        <w:fldChar w:fldCharType="begin"/>
+      </w:r>
+      <w:r>
+        <w:instrText xml:space="preserve"> SEQ Figure \* ARABIC </w:instrText>
+      </w:r>
+      <w:r>
+        <w:fldChar w:fldCharType="separate"/>
+      </w:r>
+      <w:r>
+        <w:rPr>
+          <w:noProof/>
+        </w:rPr>
+        <w:t>11</w:t>
+      </w:r>
+      <w:r>
+        <w:rPr>
+          <w:noProof/>
+        </w:rPr>
+        <w:fldChar w:fldCharType="end"/>
+      </w:r>
       <w:r>
         <w:t>: A notice card with filled in information (the calendar icon on top-right downloads the information)</w:t>
       </w:r>
@@ -3147,39 +3301,159 @@
         <w:t>So, if you want to enter Student’s enter as Student</w:t>
       </w:r>
       <w:r>
-        <w:t xml:space="preserve"> &amp;#39;</w:t>
-      </w:r>
-      <w:r>
-        <w:t xml:space="preserve">s </w:t>
-      </w:r>
-    </w:p>
-    <w:p>
-      <w:r>
-        <w:t>Associated tables are news_update (for text), tags (for tags) and attachment (for storing attachments). You may delete a memo from the ‘View Memo’ option.</w:t>
-      </w:r>
-    </w:p>
-    <w:p>
-      <w:r>
+        <w:t xml:space="preserve"> &amp;#</w:t>
+      </w:r>
+      <w:proofErr w:type="gramStart"/>
+      <w:r>
+        <w:t>39;</w:t>
+      </w:r>
+      <w:r>
+        <w:t>s</w:t>
+      </w:r>
+      <w:proofErr w:type="gramEnd"/>
+      <w:r>
+        <w:t xml:space="preserve"> </w:t>
+      </w:r>
+    </w:p>
+    <w:p>
+      <w:r>
+        <w:t xml:space="preserve">Associated tables are </w:t>
+      </w:r>
+      <w:proofErr w:type="spellStart"/>
+      <w:r>
+        <w:t>news_update</w:t>
+      </w:r>
+      <w:proofErr w:type="spellEnd"/>
+      <w:r>
+        <w:t xml:space="preserve"> (for text), tags (for tags) and attachment (for storing attachments). You may delete a memo from the ‘View Memo’ option.</w:t>
+      </w:r>
+      <w:bookmarkStart w:id="8" w:name="_GoBack"/>
+      <w:bookmarkEnd w:id="8"/>
+    </w:p>
+    <w:p/>
+    <w:p/>
+    <w:p>
+      <w:pPr>
+        <w:pBdr>
+          <w:top w:val="single" w:sz="4" w:space="1" w:color="auto"/>
+          <w:left w:val="single" w:sz="4" w:space="4" w:color="auto"/>
+          <w:bottom w:val="single" w:sz="4" w:space="1" w:color="auto"/>
+          <w:right w:val="single" w:sz="4" w:space="4" w:color="auto"/>
+          <w:between w:val="single" w:sz="4" w:space="1" w:color="auto"/>
+          <w:bar w:val="single" w:sz="4" w:color="auto"/>
+        </w:pBdr>
+        <w:rPr>
+          <w:i/>
+          <w:iCs/>
+        </w:rPr>
+      </w:pPr>
+      <w:r>
+        <w:rPr>
+          <w:i/>
+          <w:iCs/>
+        </w:rPr>
         <w:t>The f</w:t>
       </w:r>
       <w:r>
-        <w:t>olders where media is stored are:</w:t>
-      </w:r>
-      <w:r>
+        <w:rPr>
+          <w:i/>
+          <w:iCs/>
+        </w:rPr>
+        <w:t xml:space="preserve">olders where media </w:t>
+      </w:r>
+      <w:r>
+        <w:rPr>
+          <w:i/>
+          <w:iCs/>
+        </w:rPr>
+        <w:t>is</w:t>
+      </w:r>
+      <w:r>
+        <w:rPr>
+          <w:i/>
+          <w:iCs/>
+        </w:rPr>
+        <w:t xml:space="preserve"> stored:</w:t>
+      </w:r>
+      <w:r>
+        <w:rPr>
+          <w:i/>
+          <w:iCs/>
+        </w:rPr>
         <w:br/>
-        <w:t>1. Cms/profilepics – Faculty images.</w:t>
-      </w:r>
-      <w:r>
+        <w:t>1. Cms/</w:t>
+      </w:r>
+      <w:proofErr w:type="spellStart"/>
+      <w:r>
+        <w:rPr>
+          <w:i/>
+          <w:iCs/>
+        </w:rPr>
+        <w:t>profilepics</w:t>
+      </w:r>
+      <w:proofErr w:type="spellEnd"/>
+      <w:r>
+        <w:rPr>
+          <w:i/>
+          <w:iCs/>
+        </w:rPr>
+        <w:t xml:space="preserve"> – Faculty images.</w:t>
+      </w:r>
+      <w:r>
+        <w:rPr>
+          <w:i/>
+          <w:iCs/>
+        </w:rPr>
         <w:br/>
         <w:t>2. Cms/articles – Articles headers.</w:t>
       </w:r>
       <w:r>
+        <w:rPr>
+          <w:i/>
+          <w:iCs/>
+        </w:rPr>
         <w:br/>
-        <w:t>3. Cms/galleryimage – Gallery images.</w:t>
-      </w:r>
-      <w:r>
+        <w:t>3. Cms/</w:t>
+      </w:r>
+      <w:proofErr w:type="spellStart"/>
+      <w:r>
+        <w:rPr>
+          <w:i/>
+          <w:iCs/>
+        </w:rPr>
+        <w:t>galleryimage</w:t>
+      </w:r>
+      <w:proofErr w:type="spellEnd"/>
+      <w:r>
+        <w:rPr>
+          <w:i/>
+          <w:iCs/>
+        </w:rPr>
+        <w:t xml:space="preserve"> – Gallery images.</w:t>
+      </w:r>
+      <w:r>
+        <w:rPr>
+          <w:i/>
+          <w:iCs/>
+        </w:rPr>
         <w:br/>
-        <w:t>4. Cms/contentupload – News &amp; Update attachments.</w:t>
+        <w:t>4. Cms/</w:t>
+      </w:r>
+      <w:proofErr w:type="spellStart"/>
+      <w:r>
+        <w:rPr>
+          <w:i/>
+          <w:iCs/>
+        </w:rPr>
+        <w:t>contentupload</w:t>
+      </w:r>
+      <w:proofErr w:type="spellEnd"/>
+      <w:r>
+        <w:rPr>
+          <w:i/>
+          <w:iCs/>
+        </w:rPr>
+        <w:t xml:space="preserve"> – News &amp; Update attachments.</w:t>
       </w:r>
     </w:p>
     <w:p/>
@@ -3285,27 +3559,14 @@
       <w:r>
         <w:t xml:space="preserve">Figure </w:t>
       </w:r>
-      <w:r>
-        <w:fldChar w:fldCharType="begin"/>
-      </w:r>
-      <w:r>
-        <w:instrText xml:space="preserve"> SEQ Figure \* ARABIC </w:instrText>
-      </w:r>
-      <w:r>
-        <w:fldChar w:fldCharType="separate"/>
-      </w:r>
-      <w:r>
-        <w:rPr>
-          <w:noProof/>
-        </w:rPr>
-        <w:t>12</w:t>
-      </w:r>
-      <w:r>
-        <w:rPr>
-          <w:noProof/>
-        </w:rPr>
-        <w:fldChar w:fldCharType="end"/>
-      </w:r>
+      <w:fldSimple w:instr=" SEQ Figure \* ARABIC ">
+        <w:r>
+          <w:rPr>
+            <w:noProof/>
+          </w:rPr>
+          <w:t>12</w:t>
+        </w:r>
+      </w:fldSimple>
       <w:r>
         <w:t>: Faculty profile editor portal</w:t>
       </w:r>
@@ -3322,7 +3583,15 @@
         <w:t xml:space="preserve"> by choosing a file and clicking on add image. </w:t>
       </w:r>
       <w:r>
-        <w:t>You can use html styling elements like: text&lt;br&gt;text for next line, &lt;b&gt;</w:t>
+        <w:t>You can use html styling elements like: text&lt;</w:t>
+      </w:r>
+      <w:proofErr w:type="spellStart"/>
+      <w:r>
+        <w:t>br</w:t>
+      </w:r>
+      <w:proofErr w:type="spellEnd"/>
+      <w:r>
+        <w:t>&gt;text for next line, &lt;b&gt;</w:t>
       </w:r>
       <w:r>
         <w:rPr>
@@ -3332,7 +3601,15 @@
         <w:t>text</w:t>
       </w:r>
       <w:r>
-        <w:t>&lt;/b&gt; for bold, &lt;i&gt;</w:t>
+        <w:t>&lt;/b&gt; for bold, &lt;</w:t>
+      </w:r>
+      <w:proofErr w:type="spellStart"/>
+      <w:r>
+        <w:t>i</w:t>
+      </w:r>
+      <w:proofErr w:type="spellEnd"/>
+      <w:r>
+        <w:t>&gt;</w:t>
       </w:r>
       <w:r>
         <w:rPr>
@@ -3342,7 +3619,15 @@
         <w:t>text</w:t>
       </w:r>
       <w:r>
-        <w:t>&lt;/i&gt; for italics in the text fields.</w:t>
+        <w:t>&lt;/</w:t>
+      </w:r>
+      <w:proofErr w:type="spellStart"/>
+      <w:r>
+        <w:t>i</w:t>
+      </w:r>
+      <w:proofErr w:type="spellEnd"/>
+      <w:r>
+        <w:t>&gt; for italics in the text fields.</w:t>
       </w:r>
     </w:p>
     <w:p>
@@ -3360,8 +3645,21 @@
       <w:r>
         <w:t xml:space="preserve"> Involved tables in the database are (for login-login and role)- </w:t>
       </w:r>
-      <w:r>
-        <w:t>basic_faculty_info, academic, social_links, uploading and publications.</w:t>
+      <w:proofErr w:type="spellStart"/>
+      <w:r>
+        <w:t>basic_faculty_info</w:t>
+      </w:r>
+      <w:proofErr w:type="spellEnd"/>
+      <w:r>
+        <w:t xml:space="preserve">, academic, </w:t>
+      </w:r>
+      <w:proofErr w:type="spellStart"/>
+      <w:r>
+        <w:t>social_links</w:t>
+      </w:r>
+      <w:proofErr w:type="spellEnd"/>
+      <w:r>
+        <w:t>, uploading and publications.</w:t>
       </w:r>
     </w:p>
     <w:p>
@@ -3427,30 +3725,14 @@
       <w:r>
         <w:t xml:space="preserve">Figure </w:t>
       </w:r>
-      <w:r>
-        <w:fldChar w:fldCharType="begin"/>
-      </w:r>
-      <w:r>
-        <w:instrText xml:space="preserve"> </w:instrText>
-      </w:r>
-      <w:r>
-        <w:instrText xml:space="preserve">SEQ Figure \* ARABIC </w:instrText>
-      </w:r>
-      <w:r>
-        <w:fldChar w:fldCharType="separate"/>
-      </w:r>
-      <w:r>
-        <w:rPr>
-          <w:noProof/>
-        </w:rPr>
-        <w:t>13</w:t>
-      </w:r>
-      <w:r>
-        <w:rPr>
-          <w:noProof/>
-        </w:rPr>
-        <w:fldChar w:fldCharType="end"/>
-      </w:r>
+      <w:fldSimple w:instr=" SEQ Figure \* ARABIC ">
+        <w:r>
+          <w:rPr>
+            <w:noProof/>
+          </w:rPr>
+          <w:t>13</w:t>
+        </w:r>
+      </w:fldSimple>
       <w:r>
         <w:t>: Memo application portal</w:t>
       </w:r>
@@ -3462,7 +3744,17 @@
     </w:p>
     <w:p>
       <w:r>
-        <w:t xml:space="preserve">Hashtag: Enter one word descriptions separated by a comma (e.g. Holiday,Half-Day) </w:t>
+        <w:t xml:space="preserve">Hashtag: Enter one word descriptions separated by a comma (e.g. </w:t>
+      </w:r>
+      <w:proofErr w:type="spellStart"/>
+      <w:proofErr w:type="gramStart"/>
+      <w:r>
+        <w:t>Holiday,Half</w:t>
+      </w:r>
+      <w:proofErr w:type="spellEnd"/>
+      <w:proofErr w:type="gramEnd"/>
+      <w:r>
+        <w:t xml:space="preserve">-Day) </w:t>
       </w:r>
     </w:p>
     <w:p>
@@ -3571,11 +3863,16 @@
         <w:t>So, if you want to enter Student’s enter as Student</w:t>
       </w:r>
       <w:r>
-        <w:t xml:space="preserve"> &amp;#39;</w:t>
+        <w:t xml:space="preserve"> &amp;#</w:t>
+      </w:r>
+      <w:proofErr w:type="gramStart"/>
+      <w:r>
+        <w:t>39;</w:t>
       </w:r>
       <w:r>
         <w:t>s</w:t>
       </w:r>
+      <w:proofErr w:type="gramEnd"/>
     </w:p>
     <w:p/>
     <w:p>
@@ -3651,27 +3948,14 @@
       <w:r>
         <w:t xml:space="preserve">Figure </w:t>
       </w:r>
-      <w:r>
-        <w:fldChar w:fldCharType="begin"/>
-      </w:r>
-      <w:r>
-        <w:instrText xml:space="preserve"> SEQ Figure \* ARABIC </w:instrText>
-      </w:r>
-      <w:r>
-        <w:fldChar w:fldCharType="separate"/>
-      </w:r>
-      <w:r>
-        <w:rPr>
-          <w:noProof/>
-        </w:rPr>
-        <w:t>14</w:t>
-      </w:r>
-      <w:r>
-        <w:rPr>
-          <w:noProof/>
-        </w:rPr>
-        <w:fldChar w:fldCharType="end"/>
-      </w:r>
+      <w:fldSimple w:instr=" SEQ Figure \* ARABIC ">
+        <w:r>
+          <w:rPr>
+            <w:noProof/>
+          </w:rPr>
+          <w:t>14</w:t>
+        </w:r>
+      </w:fldSimple>
       <w:r>
         <w:t>: HOD privileged access</w:t>
       </w:r>
@@ -3734,27 +4018,14 @@
       <w:r>
         <w:t xml:space="preserve">Figure </w:t>
       </w:r>
-      <w:r>
-        <w:fldChar w:fldCharType="begin"/>
-      </w:r>
-      <w:r>
-        <w:instrText xml:space="preserve"> SEQ Figure \* ARABIC </w:instrText>
-      </w:r>
-      <w:r>
-        <w:fldChar w:fldCharType="separate"/>
-      </w:r>
-      <w:r>
-        <w:rPr>
-          <w:noProof/>
-        </w:rPr>
-        <w:t>15</w:t>
-      </w:r>
-      <w:r>
-        <w:rPr>
-          <w:noProof/>
-        </w:rPr>
-        <w:fldChar w:fldCharType="end"/>
-      </w:r>
+      <w:fldSimple w:instr=" SEQ Figure \* ARABIC ">
+        <w:r>
+          <w:rPr>
+            <w:noProof/>
+          </w:rPr>
+          <w:t>15</w:t>
+        </w:r>
+      </w:fldSimple>
       <w:r>
         <w:t>: Add staff window</w:t>
       </w:r>
@@ -3827,27 +4098,14 @@
       <w:r>
         <w:t xml:space="preserve">Figure </w:t>
       </w:r>
-      <w:r>
-        <w:fldChar w:fldCharType="begin"/>
-      </w:r>
-      <w:r>
-        <w:instrText xml:space="preserve"> SEQ Figure \* ARABIC </w:instrText>
-      </w:r>
-      <w:r>
-        <w:fldChar w:fldCharType="separate"/>
-      </w:r>
-      <w:r>
-        <w:rPr>
-          <w:noProof/>
-        </w:rPr>
-        <w:t>16</w:t>
-      </w:r>
-      <w:r>
-        <w:rPr>
-          <w:noProof/>
-        </w:rPr>
-        <w:fldChar w:fldCharType="end"/>
-      </w:r>
+      <w:fldSimple w:instr=" SEQ Figure \* ARABIC ">
+        <w:r>
+          <w:rPr>
+            <w:noProof/>
+          </w:rPr>
+          <w:t>16</w:t>
+        </w:r>
+      </w:fldSimple>
       <w:r>
         <w:t>: Edit staff window</w:t>
       </w:r>
@@ -3943,14 +4201,27 @@
       <w:r>
         <w:t xml:space="preserve">Figure </w:t>
       </w:r>
-      <w:fldSimple w:instr=" SEQ Figure \* ARABIC ">
-        <w:r>
-          <w:rPr>
-            <w:noProof/>
-          </w:rPr>
-          <w:t>17</w:t>
-        </w:r>
-      </w:fldSimple>
+      <w:r>
+        <w:fldChar w:fldCharType="begin"/>
+      </w:r>
+      <w:r>
+        <w:instrText xml:space="preserve"> SEQ Figure \* ARABIC </w:instrText>
+      </w:r>
+      <w:r>
+        <w:fldChar w:fldCharType="separate"/>
+      </w:r>
+      <w:r>
+        <w:rPr>
+          <w:noProof/>
+        </w:rPr>
+        <w:t>17</w:t>
+      </w:r>
+      <w:r>
+        <w:rPr>
+          <w:noProof/>
+        </w:rPr>
+        <w:fldChar w:fldCharType="end"/>
+      </w:r>
       <w:r>
         <w:t>: Add articles panel</w:t>
       </w:r>
@@ -4012,14 +4283,27 @@
       <w:r>
         <w:t xml:space="preserve">Figure </w:t>
       </w:r>
-      <w:fldSimple w:instr=" SEQ Figure \* ARABIC ">
-        <w:r>
-          <w:rPr>
-            <w:noProof/>
-          </w:rPr>
-          <w:t>18</w:t>
-        </w:r>
-      </w:fldSimple>
+      <w:r>
+        <w:fldChar w:fldCharType="begin"/>
+      </w:r>
+      <w:r>
+        <w:instrText xml:space="preserve"> SEQ Figure \* ARABIC </w:instrText>
+      </w:r>
+      <w:r>
+        <w:fldChar w:fldCharType="separate"/>
+      </w:r>
+      <w:r>
+        <w:rPr>
+          <w:noProof/>
+        </w:rPr>
+        <w:t>18</w:t>
+      </w:r>
+      <w:r>
+        <w:rPr>
+          <w:noProof/>
+        </w:rPr>
+        <w:fldChar w:fldCharType="end"/>
+      </w:r>
       <w:r>
         <w:t>: View memo panel</w:t>
       </w:r>
@@ -4145,14 +4429,27 @@
       <w:r>
         <w:t xml:space="preserve">Figure </w:t>
       </w:r>
-      <w:fldSimple w:instr=" SEQ Figure \* ARABIC ">
-        <w:r>
-          <w:rPr>
-            <w:noProof/>
-          </w:rPr>
-          <w:t>19</w:t>
-        </w:r>
-      </w:fldSimple>
+      <w:r>
+        <w:fldChar w:fldCharType="begin"/>
+      </w:r>
+      <w:r>
+        <w:instrText xml:space="preserve"> SEQ Figure \* ARABIC </w:instrText>
+      </w:r>
+      <w:r>
+        <w:fldChar w:fldCharType="separate"/>
+      </w:r>
+      <w:r>
+        <w:rPr>
+          <w:noProof/>
+        </w:rPr>
+        <w:t>19</w:t>
+      </w:r>
+      <w:r>
+        <w:rPr>
+          <w:noProof/>
+        </w:rPr>
+        <w:fldChar w:fldCharType="end"/>
+      </w:r>
       <w:r>
         <w:t>: Rich-Text-Editor for article</w:t>
       </w:r>
@@ -4169,14 +4466,27 @@
       <w:r>
         <w:t xml:space="preserve">Figure </w:t>
       </w:r>
-      <w:fldSimple w:instr=" SEQ Figure \* ARABIC ">
-        <w:r>
-          <w:rPr>
-            <w:noProof/>
-          </w:rPr>
-          <w:t>20</w:t>
-        </w:r>
-      </w:fldSimple>
+      <w:r>
+        <w:fldChar w:fldCharType="begin"/>
+      </w:r>
+      <w:r>
+        <w:instrText xml:space="preserve"> SEQ Figure \* ARABIC </w:instrText>
+      </w:r>
+      <w:r>
+        <w:fldChar w:fldCharType="separate"/>
+      </w:r>
+      <w:r>
+        <w:rPr>
+          <w:noProof/>
+        </w:rPr>
+        <w:t>20</w:t>
+      </w:r>
+      <w:r>
+        <w:rPr>
+          <w:noProof/>
+        </w:rPr>
+        <w:fldChar w:fldCharType="end"/>
+      </w:r>
       <w:r>
         <w:t>: Article listing on front</w:t>
       </w:r>
@@ -4234,14 +4544,30 @@
       <w:r>
         <w:t xml:space="preserve">Figure </w:t>
       </w:r>
-      <w:fldSimple w:instr=" SEQ Figure \* ARABIC ">
-        <w:r>
-          <w:rPr>
-            <w:noProof/>
-          </w:rPr>
-          <w:t>21</w:t>
-        </w:r>
-      </w:fldSimple>
+      <w:r>
+        <w:fldChar w:fldCharType="begin"/>
+      </w:r>
+      <w:r>
+        <w:instrText xml:space="preserve"> SEQ Figure \* ARABIC</w:instrText>
+      </w:r>
+      <w:r>
+        <w:instrText xml:space="preserve"> </w:instrText>
+      </w:r>
+      <w:r>
+        <w:fldChar w:fldCharType="separate"/>
+      </w:r>
+      <w:r>
+        <w:rPr>
+          <w:noProof/>
+        </w:rPr>
+        <w:t>21</w:t>
+      </w:r>
+      <w:r>
+        <w:rPr>
+          <w:noProof/>
+        </w:rPr>
+        <w:fldChar w:fldCharType="end"/>
+      </w:r>
       <w:r>
         <w:t>: Article page</w:t>
       </w:r>
@@ -4366,14 +4692,27 @@
       <w:r>
         <w:t xml:space="preserve">Figure </w:t>
       </w:r>
-      <w:fldSimple w:instr=" SEQ Figure \* ARABIC ">
-        <w:r>
-          <w:rPr>
-            <w:noProof/>
-          </w:rPr>
-          <w:t>22</w:t>
-        </w:r>
-      </w:fldSimple>
+      <w:r>
+        <w:fldChar w:fldCharType="begin"/>
+      </w:r>
+      <w:r>
+        <w:instrText xml:space="preserve"> SEQ Figure \* ARABIC </w:instrText>
+      </w:r>
+      <w:r>
+        <w:fldChar w:fldCharType="separate"/>
+      </w:r>
+      <w:r>
+        <w:rPr>
+          <w:noProof/>
+        </w:rPr>
+        <w:t>22</w:t>
+      </w:r>
+      <w:r>
+        <w:rPr>
+          <w:noProof/>
+        </w:rPr>
+        <w:fldChar w:fldCharType="end"/>
+      </w:r>
       <w:r>
         <w:t>: Gallery page</w:t>
       </w:r>
@@ -4472,14 +4811,27 @@
       <w:r>
         <w:t xml:space="preserve">Figure </w:t>
       </w:r>
-      <w:fldSimple w:instr=" SEQ Figure \* ARABIC ">
-        <w:r>
-          <w:rPr>
-            <w:noProof/>
-          </w:rPr>
-          <w:t>23</w:t>
-        </w:r>
-      </w:fldSimple>
+      <w:r>
+        <w:fldChar w:fldCharType="begin"/>
+      </w:r>
+      <w:r>
+        <w:instrText xml:space="preserve"> SEQ Figure \* ARABIC </w:instrText>
+      </w:r>
+      <w:r>
+        <w:fldChar w:fldCharType="separate"/>
+      </w:r>
+      <w:r>
+        <w:rPr>
+          <w:noProof/>
+        </w:rPr>
+        <w:t>23</w:t>
+      </w:r>
+      <w:r>
+        <w:rPr>
+          <w:noProof/>
+        </w:rPr>
+        <w:fldChar w:fldCharType="end"/>
+      </w:r>
       <w:r>
         <w:t>: 4C window</w:t>
       </w:r>
@@ -4578,14 +4930,27 @@
       <w:r>
         <w:t xml:space="preserve">Figure </w:t>
       </w:r>
-      <w:fldSimple w:instr=" SEQ Figure \* ARABIC ">
-        <w:r>
-          <w:rPr>
-            <w:noProof/>
-          </w:rPr>
-          <w:t>24</w:t>
-        </w:r>
-      </w:fldSimple>
+      <w:r>
+        <w:fldChar w:fldCharType="begin"/>
+      </w:r>
+      <w:r>
+        <w:instrText xml:space="preserve"> SEQ Figure \* ARABIC </w:instrText>
+      </w:r>
+      <w:r>
+        <w:fldChar w:fldCharType="separate"/>
+      </w:r>
+      <w:r>
+        <w:rPr>
+          <w:noProof/>
+        </w:rPr>
+        <w:t>24</w:t>
+      </w:r>
+      <w:r>
+        <w:rPr>
+          <w:noProof/>
+        </w:rPr>
+        <w:fldChar w:fldCharType="end"/>
+      </w:r>
       <w:r>
         <w:t>: Design Club page created using CMS</w:t>
       </w:r>
@@ -4797,7 +5162,21 @@
         <w:rPr>
           <w:color w:val="000000" w:themeColor="text1"/>
         </w:rPr>
-        <w:t>Dr. K. Sathiyamurthy, Department of Computer Science &amp; Engineering</w:t>
+        <w:t xml:space="preserve">Dr. K. </w:t>
+      </w:r>
+      <w:proofErr w:type="spellStart"/>
+      <w:r>
+        <w:rPr>
+          <w:color w:val="000000" w:themeColor="text1"/>
+        </w:rPr>
+        <w:t>Sathiyamurthy</w:t>
+      </w:r>
+      <w:proofErr w:type="spellEnd"/>
+      <w:r>
+        <w:rPr>
+          <w:color w:val="000000" w:themeColor="text1"/>
+        </w:rPr>
+        <w:t>, Department of Computer Science &amp; Engineering</w:t>
       </w:r>
     </w:p>
     <w:p>
@@ -4844,12 +5223,14 @@
         </w:rPr>
         <w:t xml:space="preserve"> </w:t>
       </w:r>
+      <w:proofErr w:type="spellStart"/>
       <w:r>
         <w:rPr>
           <w:color w:val="000000" w:themeColor="text1"/>
         </w:rPr>
         <w:t>Kothandaraman</w:t>
       </w:r>
+      <w:proofErr w:type="spellEnd"/>
       <w:r>
         <w:rPr>
           <w:color w:val="000000" w:themeColor="text1"/>
@@ -4968,11 +5349,19 @@
           <w:color w:val="000000" w:themeColor="text1"/>
         </w:rPr>
       </w:pPr>
-      <w:r>
-        <w:rPr>
-          <w:color w:val="000000" w:themeColor="text1"/>
-        </w:rPr>
-        <w:t>RaviVarma (IT) – Media</w:t>
+      <w:proofErr w:type="spellStart"/>
+      <w:r>
+        <w:rPr>
+          <w:color w:val="000000" w:themeColor="text1"/>
+        </w:rPr>
+        <w:t>RaviVarma</w:t>
+      </w:r>
+      <w:proofErr w:type="spellEnd"/>
+      <w:r>
+        <w:rPr>
+          <w:color w:val="000000" w:themeColor="text1"/>
+        </w:rPr>
+        <w:t xml:space="preserve"> (IT) – Media</w:t>
       </w:r>
     </w:p>
     <w:p>
@@ -4982,12 +5371,20 @@
           <w:color w:val="000000" w:themeColor="text1"/>
         </w:rPr>
       </w:pPr>
+      <w:proofErr w:type="spellStart"/>
       <w:r>
         <w:rPr>
           <w:color w:val="000000" w:themeColor="text1"/>
         </w:rPr>
         <w:lastRenderedPageBreak/>
-        <w:t>Subisha Ramesh (CSE) – Content</w:t>
+        <w:t>Subisha</w:t>
+      </w:r>
+      <w:proofErr w:type="spellEnd"/>
+      <w:r>
+        <w:rPr>
+          <w:color w:val="000000" w:themeColor="text1"/>
+        </w:rPr>
+        <w:t xml:space="preserve"> Ramesh (CSE) – Content</w:t>
       </w:r>
     </w:p>
     <w:p>
@@ -5025,11 +5422,19 @@
           <w:color w:val="000000" w:themeColor="text1"/>
         </w:rPr>
       </w:pPr>
-      <w:r>
-        <w:rPr>
-          <w:color w:val="000000" w:themeColor="text1"/>
-        </w:rPr>
-        <w:t>Adharsh M (CSE) – Team Lead</w:t>
+      <w:proofErr w:type="spellStart"/>
+      <w:r>
+        <w:rPr>
+          <w:color w:val="000000" w:themeColor="text1"/>
+        </w:rPr>
+        <w:t>Adharsh</w:t>
+      </w:r>
+      <w:proofErr w:type="spellEnd"/>
+      <w:r>
+        <w:rPr>
+          <w:color w:val="000000" w:themeColor="text1"/>
+        </w:rPr>
+        <w:t xml:space="preserve"> M (CSE) – Team Lead</w:t>
       </w:r>
     </w:p>
     <w:p>
@@ -5039,11 +5444,19 @@
           <w:color w:val="000000" w:themeColor="text1"/>
         </w:rPr>
       </w:pPr>
-      <w:r>
-        <w:rPr>
-          <w:color w:val="000000" w:themeColor="text1"/>
-        </w:rPr>
-        <w:t>Kadhirvel@Lokeshwaran K (CSE) – Team Lead</w:t>
+      <w:proofErr w:type="spellStart"/>
+      <w:r>
+        <w:rPr>
+          <w:color w:val="000000" w:themeColor="text1"/>
+        </w:rPr>
+        <w:t>Kadhirvel@Lokeshwaran</w:t>
+      </w:r>
+      <w:proofErr w:type="spellEnd"/>
+      <w:r>
+        <w:rPr>
+          <w:color w:val="000000" w:themeColor="text1"/>
+        </w:rPr>
+        <w:t xml:space="preserve"> K (CSE) – Team Lead</w:t>
       </w:r>
     </w:p>
     <w:p>
@@ -5167,11 +5580,19 @@
           <w:color w:val="000000" w:themeColor="text1"/>
         </w:rPr>
       </w:pPr>
-      <w:r>
-        <w:rPr>
-          <w:color w:val="000000" w:themeColor="text1"/>
-        </w:rPr>
-        <w:t>Chinta Sri Vishnu Koushik (CSE) – Development Sprint</w:t>
+      <w:proofErr w:type="spellStart"/>
+      <w:r>
+        <w:rPr>
+          <w:color w:val="000000" w:themeColor="text1"/>
+        </w:rPr>
+        <w:t>Chinta</w:t>
+      </w:r>
+      <w:proofErr w:type="spellEnd"/>
+      <w:r>
+        <w:rPr>
+          <w:color w:val="000000" w:themeColor="text1"/>
+        </w:rPr>
+        <w:t xml:space="preserve"> Sri Vishnu Koushik (CSE) – Development Sprint</w:t>
       </w:r>
     </w:p>
     <w:p>
@@ -5181,11 +5602,19 @@
           <w:color w:val="000000" w:themeColor="text1"/>
         </w:rPr>
       </w:pPr>
-      <w:r>
-        <w:rPr>
-          <w:color w:val="000000" w:themeColor="text1"/>
-        </w:rPr>
-        <w:t>Vasandakumar S (CSE) – Development Sprint</w:t>
+      <w:proofErr w:type="spellStart"/>
+      <w:r>
+        <w:rPr>
+          <w:color w:val="000000" w:themeColor="text1"/>
+        </w:rPr>
+        <w:t>Vasandakumar</w:t>
+      </w:r>
+      <w:proofErr w:type="spellEnd"/>
+      <w:r>
+        <w:rPr>
+          <w:color w:val="000000" w:themeColor="text1"/>
+        </w:rPr>
+        <w:t xml:space="preserve"> S (CSE) – Development Sprint</w:t>
       </w:r>
     </w:p>
     <w:p>
@@ -5381,6 +5810,7 @@
           <w:shd w:val="clear" w:color="auto" w:fill="FFFFFF"/>
         </w:rPr>
       </w:pPr>
+      <w:proofErr w:type="spellStart"/>
       <w:r>
         <w:rPr>
           <w:rFonts w:ascii="Arial" w:hAnsi="Arial" w:cs="Arial"/>
@@ -5389,7 +5819,18 @@
           <w:szCs w:val="20"/>
           <w:shd w:val="clear" w:color="auto" w:fill="FFFFFF"/>
         </w:rPr>
-        <w:t>Divyarupakala D (CSE) - Team member</w:t>
+        <w:t>Divyarupakala</w:t>
+      </w:r>
+      <w:proofErr w:type="spellEnd"/>
+      <w:r>
+        <w:rPr>
+          <w:rFonts w:ascii="Arial" w:hAnsi="Arial" w:cs="Arial"/>
+          <w:color w:val="000000"/>
+          <w:sz w:val="20"/>
+          <w:szCs w:val="20"/>
+          <w:shd w:val="clear" w:color="auto" w:fill="FFFFFF"/>
+        </w:rPr>
+        <w:t xml:space="preserve"> D (CSE) - Team member</w:t>
       </w:r>
     </w:p>
     <w:p>
@@ -6713,7 +7154,7 @@
 </file>
 
 <file path=customXml/itemProps1.xml><?xml version="1.0" encoding="utf-8"?>
-<ds:datastoreItem xmlns:ds="http://schemas.openxmlformats.org/officeDocument/2006/customXml" ds:itemID="{50207D24-E49B-4A61-8D35-537D75AF965A}">
+<ds:datastoreItem xmlns:ds="http://schemas.openxmlformats.org/officeDocument/2006/customXml" ds:itemID="{0021596E-88CE-4592-9BBD-0B738F9C0EFD}">
   <ds:schemaRefs>
     <ds:schemaRef ds:uri="http://schemas.openxmlformats.org/officeDocument/2006/bibliography"/>
   </ds:schemaRefs>

</xml_diff>